<commit_message>
Ajustes mínimos ao repositório.
O índice do plano de V&V foi atualizado e os arquivos temporários
removidos.
</commit_message>
<xml_diff>
--- a/Artefatos de Documentação/Processo Genérico/6-Verificacao e Validacao/Templates/Plano de Verificação e Validação.docx
+++ b/Artefatos de Documentação/Processo Genérico/6-Verificacao e Validacao/Templates/Plano de Verificação e Validação.docx
@@ -970,7 +970,7 @@
         </w:rPr>
         <w:fldChar w:fldCharType="separate"/>
       </w:r>
-      <w:hyperlink w:anchor="_Toc418240762" w:history="1">
+      <w:hyperlink w:anchor="_Toc418267672" w:history="1">
         <w:r>
           <w:rPr>
             <w:rStyle w:val="Hyperlink"/>
@@ -1016,7 +1016,7 @@
             <w:noProof/>
             <w:webHidden/>
           </w:rPr>
-          <w:instrText xml:space="preserve"> PAGEREF _Toc418240762 \h </w:instrText>
+          <w:instrText xml:space="preserve"> PAGEREF _Toc418267672 \h </w:instrText>
         </w:r>
         <w:r>
           <w:rPr>
@@ -1061,7 +1061,7 @@
           <w:szCs w:val="22"/>
         </w:rPr>
       </w:pPr>
-      <w:hyperlink w:anchor="_Toc418240763" w:history="1">
+      <w:hyperlink w:anchor="_Toc418267673" w:history="1">
         <w:r>
           <w:rPr>
             <w:rStyle w:val="Hyperlink"/>
@@ -1089,7 +1089,7 @@
             <w:noProof/>
             <w:webHidden/>
           </w:rPr>
-          <w:instrText xml:space="preserve"> PAGEREF _Toc418240763 \h </w:instrText>
+          <w:instrText xml:space="preserve"> PAGEREF _Toc418267673 \h </w:instrText>
         </w:r>
         <w:r>
           <w:rPr>
@@ -1109,7 +1109,7 @@
             <w:noProof/>
             <w:webHidden/>
           </w:rPr>
-          <w:t>3</w:t>
+          <w:t>4</w:t>
         </w:r>
         <w:r>
           <w:rPr>
@@ -1134,7 +1134,7 @@
           <w:szCs w:val="22"/>
         </w:rPr>
       </w:pPr>
-      <w:hyperlink w:anchor="_Toc418240764" w:history="1">
+      <w:hyperlink w:anchor="_Toc418267674" w:history="1">
         <w:r>
           <w:rPr>
             <w:rStyle w:val="Hyperlink"/>
@@ -1162,7 +1162,7 @@
             <w:noProof/>
             <w:webHidden/>
           </w:rPr>
-          <w:instrText xml:space="preserve"> PAGEREF _Toc418240764 \h </w:instrText>
+          <w:instrText xml:space="preserve"> PAGEREF _Toc418267674 \h </w:instrText>
         </w:r>
         <w:r>
           <w:rPr>
@@ -1207,7 +1207,7 @@
           <w:szCs w:val="22"/>
         </w:rPr>
       </w:pPr>
-      <w:hyperlink w:anchor="_Toc418240765" w:history="1">
+      <w:hyperlink w:anchor="_Toc418267675" w:history="1">
         <w:r>
           <w:rPr>
             <w:rStyle w:val="Hyperlink"/>
@@ -1235,7 +1235,7 @@
             <w:noProof/>
             <w:webHidden/>
           </w:rPr>
-          <w:instrText xml:space="preserve"> PAGEREF _Toc418240765 \h </w:instrText>
+          <w:instrText xml:space="preserve"> PAGEREF _Toc418267675 \h </w:instrText>
         </w:r>
         <w:r>
           <w:rPr>
@@ -1280,7 +1280,7 @@
           <w:szCs w:val="22"/>
         </w:rPr>
       </w:pPr>
-      <w:hyperlink w:anchor="_Toc418240766" w:history="1">
+      <w:hyperlink w:anchor="_Toc418267676" w:history="1">
         <w:r>
           <w:rPr>
             <w:rStyle w:val="Hyperlink"/>
@@ -1308,7 +1308,7 @@
             <w:noProof/>
             <w:webHidden/>
           </w:rPr>
-          <w:instrText xml:space="preserve"> PAGEREF _Toc418240766 \h </w:instrText>
+          <w:instrText xml:space="preserve"> PAGEREF _Toc418267676 \h </w:instrText>
         </w:r>
         <w:r>
           <w:rPr>
@@ -1328,7 +1328,7 @@
             <w:noProof/>
             <w:webHidden/>
           </w:rPr>
-          <w:t>4</w:t>
+          <w:t>5</w:t>
         </w:r>
         <w:r>
           <w:rPr>
@@ -1353,7 +1353,7 @@
           <w:szCs w:val="22"/>
         </w:rPr>
       </w:pPr>
-      <w:hyperlink w:anchor="_Toc418240767" w:history="1">
+      <w:hyperlink w:anchor="_Toc418267677" w:history="1">
         <w:r>
           <w:rPr>
             <w:rStyle w:val="Hyperlink"/>
@@ -1381,7 +1381,7 @@
             <w:noProof/>
             <w:webHidden/>
           </w:rPr>
-          <w:instrText xml:space="preserve"> PAGEREF _Toc418240767 \h </w:instrText>
+          <w:instrText xml:space="preserve"> PAGEREF _Toc418267677 \h </w:instrText>
         </w:r>
         <w:r>
           <w:rPr>
@@ -1426,7 +1426,7 @@
           <w:szCs w:val="22"/>
         </w:rPr>
       </w:pPr>
-      <w:hyperlink w:anchor="_Toc418240768" w:history="1">
+      <w:hyperlink w:anchor="_Toc418267678" w:history="1">
         <w:r>
           <w:rPr>
             <w:rStyle w:val="Hyperlink"/>
@@ -1454,7 +1454,7 @@
             <w:noProof/>
             <w:webHidden/>
           </w:rPr>
-          <w:instrText xml:space="preserve"> PAGEREF _Toc418240768 \h </w:instrText>
+          <w:instrText xml:space="preserve"> PAGEREF _Toc418267678 \h </w:instrText>
         </w:r>
         <w:r>
           <w:rPr>
@@ -1499,7 +1499,7 @@
           <w:szCs w:val="22"/>
         </w:rPr>
       </w:pPr>
-      <w:hyperlink w:anchor="_Toc418240769" w:history="1">
+      <w:hyperlink w:anchor="_Toc418267679" w:history="1">
         <w:r>
           <w:rPr>
             <w:rStyle w:val="Hyperlink"/>
@@ -1527,7 +1527,7 @@
             <w:noProof/>
             <w:webHidden/>
           </w:rPr>
-          <w:instrText xml:space="preserve"> PAGEREF _Toc418240769 \h </w:instrText>
+          <w:instrText xml:space="preserve"> PAGEREF _Toc418267679 \h </w:instrText>
         </w:r>
         <w:r>
           <w:rPr>
@@ -1572,7 +1572,7 @@
           <w:szCs w:val="22"/>
         </w:rPr>
       </w:pPr>
-      <w:hyperlink w:anchor="_Toc418240770" w:history="1">
+      <w:hyperlink w:anchor="_Toc418267680" w:history="1">
         <w:r>
           <w:rPr>
             <w:rStyle w:val="Hyperlink"/>
@@ -1600,7 +1600,7 @@
             <w:noProof/>
             <w:webHidden/>
           </w:rPr>
-          <w:instrText xml:space="preserve"> PAGEREF _Toc418240770 \h </w:instrText>
+          <w:instrText xml:space="preserve"> PAGEREF _Toc418267680 \h </w:instrText>
         </w:r>
         <w:r>
           <w:rPr>
@@ -1645,7 +1645,7 @@
           <w:szCs w:val="22"/>
         </w:rPr>
       </w:pPr>
-      <w:hyperlink w:anchor="_Toc418240771" w:history="1">
+      <w:hyperlink w:anchor="_Toc418267681" w:history="1">
         <w:r>
           <w:rPr>
             <w:rStyle w:val="Hyperlink"/>
@@ -1673,7 +1673,7 @@
             <w:noProof/>
             <w:webHidden/>
           </w:rPr>
-          <w:instrText xml:space="preserve"> PAGEREF _Toc418240771 \h </w:instrText>
+          <w:instrText xml:space="preserve"> PAGEREF _Toc418267681 \h </w:instrText>
         </w:r>
         <w:r>
           <w:rPr>
@@ -1718,7 +1718,7 @@
           <w:szCs w:val="22"/>
         </w:rPr>
       </w:pPr>
-      <w:hyperlink w:anchor="_Toc418240772" w:history="1">
+      <w:hyperlink w:anchor="_Toc418267682" w:history="1">
         <w:r>
           <w:rPr>
             <w:rStyle w:val="Hyperlink"/>
@@ -1746,7 +1746,7 @@
             <w:noProof/>
             <w:webHidden/>
           </w:rPr>
-          <w:instrText xml:space="preserve"> PAGEREF _Toc418240772 \h </w:instrText>
+          <w:instrText xml:space="preserve"> PAGEREF _Toc418267682 \h </w:instrText>
         </w:r>
         <w:r>
           <w:rPr>
@@ -1766,7 +1766,7 @@
             <w:noProof/>
             <w:webHidden/>
           </w:rPr>
-          <w:t>5</w:t>
+          <w:t>6</w:t>
         </w:r>
         <w:r>
           <w:rPr>
@@ -1791,14 +1791,14 @@
           <w:szCs w:val="22"/>
         </w:rPr>
       </w:pPr>
-      <w:hyperlink w:anchor="_Toc418240773" w:history="1">
+      <w:hyperlink w:anchor="_Toc418267683" w:history="1">
         <w:r>
           <w:rPr>
             <w:rStyle w:val="Hyperlink"/>
             <w:rFonts w:eastAsiaTheme="majorEastAsia"/>
             <w:noProof/>
           </w:rPr>
-          <w:t>4.3 Esquema do nível de integridade do software</w:t>
+          <w:t>4.3 Esquema do Nível de Integridade do Software</w:t>
         </w:r>
         <w:r>
           <w:rPr>
@@ -1819,7 +1819,7 @@
             <w:noProof/>
             <w:webHidden/>
           </w:rPr>
-          <w:instrText xml:space="preserve"> PAGEREF _Toc418240773 \h </w:instrText>
+          <w:instrText xml:space="preserve"> PAGEREF _Toc418267683 \h </w:instrText>
         </w:r>
         <w:r>
           <w:rPr>
@@ -1864,7 +1864,7 @@
           <w:szCs w:val="22"/>
         </w:rPr>
       </w:pPr>
-      <w:hyperlink w:anchor="_Toc418240774" w:history="1">
+      <w:hyperlink w:anchor="_Toc418267684" w:history="1">
         <w:r>
           <w:rPr>
             <w:rStyle w:val="Hyperlink"/>
@@ -1892,7 +1892,7 @@
             <w:noProof/>
             <w:webHidden/>
           </w:rPr>
-          <w:instrText xml:space="preserve"> PAGEREF _Toc418240774 \h </w:instrText>
+          <w:instrText xml:space="preserve"> PAGEREF _Toc418267684 \h </w:instrText>
         </w:r>
         <w:r>
           <w:rPr>
@@ -1937,7 +1937,7 @@
           <w:szCs w:val="22"/>
         </w:rPr>
       </w:pPr>
-      <w:hyperlink w:anchor="_Toc418240775" w:history="1">
+      <w:hyperlink w:anchor="_Toc418267685" w:history="1">
         <w:r>
           <w:rPr>
             <w:rStyle w:val="Hyperlink"/>
@@ -1965,7 +1965,7 @@
             <w:noProof/>
             <w:webHidden/>
           </w:rPr>
-          <w:instrText xml:space="preserve"> PAGEREF _Toc418240775 \h </w:instrText>
+          <w:instrText xml:space="preserve"> PAGEREF _Toc418267685 \h </w:instrText>
         </w:r>
         <w:r>
           <w:rPr>
@@ -2010,14 +2010,14 @@
           <w:szCs w:val="22"/>
         </w:rPr>
       </w:pPr>
-      <w:hyperlink w:anchor="_Toc418240776" w:history="1">
+      <w:hyperlink w:anchor="_Toc418267686" w:history="1">
         <w:r>
           <w:rPr>
             <w:rStyle w:val="Hyperlink"/>
             <w:rFonts w:eastAsia="Arial"/>
             <w:noProof/>
           </w:rPr>
-          <w:t>4.6 Ferramentas, técnicas e métodos</w:t>
+          <w:t>4.6 Ferramentas, Técnicas e Métodos</w:t>
         </w:r>
         <w:r>
           <w:rPr>
@@ -2038,7 +2038,7 @@
             <w:noProof/>
             <w:webHidden/>
           </w:rPr>
-          <w:instrText xml:space="preserve"> PAGEREF _Toc418240776 \h </w:instrText>
+          <w:instrText xml:space="preserve"> PAGEREF _Toc418267686 \h </w:instrText>
         </w:r>
         <w:r>
           <w:rPr>
@@ -2083,7 +2083,7 @@
           <w:szCs w:val="22"/>
         </w:rPr>
       </w:pPr>
-      <w:hyperlink w:anchor="_Toc418240777" w:history="1">
+      <w:hyperlink w:anchor="_Toc418267687" w:history="1">
         <w:r>
           <w:rPr>
             <w:rStyle w:val="Hyperlink"/>
@@ -2111,7 +2111,7 @@
             <w:noProof/>
             <w:webHidden/>
           </w:rPr>
-          <w:instrText xml:space="preserve"> PAGEREF _Toc418240777 \h </w:instrText>
+          <w:instrText xml:space="preserve"> PAGEREF _Toc418267687 \h </w:instrText>
         </w:r>
         <w:r>
           <w:rPr>
@@ -2156,7 +2156,7 @@
           <w:szCs w:val="22"/>
         </w:rPr>
       </w:pPr>
-      <w:hyperlink w:anchor="_Toc418240778" w:history="1">
+      <w:hyperlink w:anchor="_Toc418267688" w:history="1">
         <w:r>
           <w:rPr>
             <w:rStyle w:val="Hyperlink"/>
@@ -2184,7 +2184,7 @@
             <w:noProof/>
             <w:webHidden/>
           </w:rPr>
-          <w:instrText xml:space="preserve"> PAGEREF _Toc418240778 \h </w:instrText>
+          <w:instrText xml:space="preserve"> PAGEREF _Toc418267688 \h </w:instrText>
         </w:r>
         <w:r>
           <w:rPr>
@@ -2205,6 +2205,184 @@
             <w:webHidden/>
           </w:rPr>
           <w:t>7</w:t>
+        </w:r>
+        <w:r>
+          <w:rPr>
+            <w:noProof/>
+            <w:webHidden/>
+          </w:rPr>
+          <w:fldChar w:fldCharType="end"/>
+        </w:r>
+      </w:hyperlink>
+    </w:p>
+    <w:p>
+      <w:pPr>
+        <w:pStyle w:val="Sumrio3"/>
+        <w:tabs>
+          <w:tab w:val="right" w:leader="dot" w:pos="9016"/>
+        </w:tabs>
+        <w:rPr>
+          <w:rFonts w:asciiTheme="minorHAnsi" w:eastAsiaTheme="minorEastAsia" w:hAnsiTheme="minorHAnsi" w:cstheme="minorBidi"/>
+          <w:noProof/>
+          <w:color w:val="auto"/>
+          <w:sz w:val="22"/>
+          <w:szCs w:val="22"/>
+        </w:rPr>
+      </w:pPr>
+      <w:hyperlink w:anchor="_Toc418267689" w:history="1">
+        <w:r>
+          <w:rPr>
+            <w:rStyle w:val="Hyperlink"/>
+            <w:rFonts w:eastAsiaTheme="majorEastAsia"/>
+            <w:noProof/>
+          </w:rPr>
+          <w:t>6.1 &lt;</w:t>
+        </w:r>
+        <w:r>
+          <w:rPr>
+            <w:rStyle w:val="Hyperlink"/>
+            <w:rFonts w:eastAsia="Arial"/>
+            <w:noProof/>
+          </w:rPr>
+          <w:t xml:space="preserve"> Nome do Método de Verificação/Validação</w:t>
+        </w:r>
+        <w:r>
+          <w:rPr>
+            <w:rStyle w:val="Hyperlink"/>
+            <w:rFonts w:eastAsiaTheme="majorEastAsia"/>
+            <w:noProof/>
+          </w:rPr>
+          <w:t xml:space="preserve"> &gt;</w:t>
+        </w:r>
+        <w:r>
+          <w:rPr>
+            <w:noProof/>
+            <w:webHidden/>
+          </w:rPr>
+          <w:tab/>
+        </w:r>
+        <w:r>
+          <w:rPr>
+            <w:noProof/>
+            <w:webHidden/>
+          </w:rPr>
+          <w:fldChar w:fldCharType="begin"/>
+        </w:r>
+        <w:r>
+          <w:rPr>
+            <w:noProof/>
+            <w:webHidden/>
+          </w:rPr>
+          <w:instrText xml:space="preserve"> PAGEREF _Toc418267689 \h </w:instrText>
+        </w:r>
+        <w:r>
+          <w:rPr>
+            <w:noProof/>
+            <w:webHidden/>
+          </w:rPr>
+        </w:r>
+        <w:r>
+          <w:rPr>
+            <w:noProof/>
+            <w:webHidden/>
+          </w:rPr>
+          <w:fldChar w:fldCharType="separate"/>
+        </w:r>
+        <w:r>
+          <w:rPr>
+            <w:noProof/>
+            <w:webHidden/>
+          </w:rPr>
+          <w:t>7</w:t>
+        </w:r>
+        <w:r>
+          <w:rPr>
+            <w:noProof/>
+            <w:webHidden/>
+          </w:rPr>
+          <w:fldChar w:fldCharType="end"/>
+        </w:r>
+      </w:hyperlink>
+    </w:p>
+    <w:p>
+      <w:pPr>
+        <w:pStyle w:val="Sumrio3"/>
+        <w:tabs>
+          <w:tab w:val="right" w:leader="dot" w:pos="9016"/>
+        </w:tabs>
+        <w:rPr>
+          <w:rFonts w:asciiTheme="minorHAnsi" w:eastAsiaTheme="minorEastAsia" w:hAnsiTheme="minorHAnsi" w:cstheme="minorBidi"/>
+          <w:noProof/>
+          <w:color w:val="auto"/>
+          <w:sz w:val="22"/>
+          <w:szCs w:val="22"/>
+        </w:rPr>
+      </w:pPr>
+      <w:hyperlink w:anchor="_Toc418267690" w:history="1">
+        <w:r>
+          <w:rPr>
+            <w:rStyle w:val="Hyperlink"/>
+            <w:rFonts w:eastAsiaTheme="majorEastAsia"/>
+            <w:noProof/>
+          </w:rPr>
+          <w:t>6.2 &lt;</w:t>
+        </w:r>
+        <w:r>
+          <w:rPr>
+            <w:rStyle w:val="Hyperlink"/>
+            <w:rFonts w:eastAsia="Arial"/>
+            <w:noProof/>
+          </w:rPr>
+          <w:t xml:space="preserve"> Nome do Método de Verificação/Validação</w:t>
+        </w:r>
+        <w:r>
+          <w:rPr>
+            <w:rStyle w:val="Hyperlink"/>
+            <w:rFonts w:eastAsiaTheme="majorEastAsia"/>
+            <w:noProof/>
+          </w:rPr>
+          <w:t xml:space="preserve"> &gt;</w:t>
+        </w:r>
+        <w:r>
+          <w:rPr>
+            <w:noProof/>
+            <w:webHidden/>
+          </w:rPr>
+          <w:tab/>
+        </w:r>
+        <w:r>
+          <w:rPr>
+            <w:noProof/>
+            <w:webHidden/>
+          </w:rPr>
+          <w:fldChar w:fldCharType="begin"/>
+        </w:r>
+        <w:r>
+          <w:rPr>
+            <w:noProof/>
+            <w:webHidden/>
+          </w:rPr>
+          <w:instrText xml:space="preserve"> PAGEREF _Toc418267690 \h </w:instrText>
+        </w:r>
+        <w:r>
+          <w:rPr>
+            <w:noProof/>
+            <w:webHidden/>
+          </w:rPr>
+        </w:r>
+        <w:r>
+          <w:rPr>
+            <w:noProof/>
+            <w:webHidden/>
+          </w:rPr>
+          <w:fldChar w:fldCharType="separate"/>
+        </w:r>
+        <w:r>
+          <w:rPr>
+            <w:noProof/>
+            <w:webHidden/>
+          </w:rPr>
+          <w:t>8</w:t>
         </w:r>
         <w:r>
           <w:rPr>
@@ -2229,7 +2407,7 @@
           <w:szCs w:val="22"/>
         </w:rPr>
       </w:pPr>
-      <w:hyperlink w:anchor="_Toc418240779" w:history="1">
+      <w:hyperlink w:anchor="_Toc418267691" w:history="1">
         <w:r>
           <w:rPr>
             <w:rStyle w:val="Hyperlink"/>
@@ -2257,81 +2435,7 @@
             <w:noProof/>
             <w:webHidden/>
           </w:rPr>
-          <w:instrText xml:space="preserve"> PAGEREF _Toc418240779 \h </w:instrText>
-        </w:r>
-        <w:r>
-          <w:rPr>
-            <w:noProof/>
-            <w:webHidden/>
-          </w:rPr>
-        </w:r>
-        <w:r>
-          <w:rPr>
-            <w:noProof/>
-            <w:webHidden/>
-          </w:rPr>
-          <w:fldChar w:fldCharType="separate"/>
-        </w:r>
-        <w:r>
-          <w:rPr>
-            <w:noProof/>
-            <w:webHidden/>
-          </w:rPr>
-          <w:t>8</w:t>
-        </w:r>
-        <w:r>
-          <w:rPr>
-            <w:noProof/>
-            <w:webHidden/>
-          </w:rPr>
-          <w:fldChar w:fldCharType="end"/>
-        </w:r>
-      </w:hyperlink>
-    </w:p>
-    <w:p>
-      <w:pPr>
-        <w:pStyle w:val="Sumrio5"/>
-        <w:tabs>
-          <w:tab w:val="right" w:leader="dot" w:pos="9016"/>
-        </w:tabs>
-        <w:rPr>
-          <w:rFonts w:asciiTheme="minorHAnsi" w:eastAsiaTheme="minorEastAsia" w:hAnsiTheme="minorHAnsi" w:cstheme="minorBidi"/>
-          <w:noProof/>
-          <w:color w:val="auto"/>
-          <w:sz w:val="22"/>
-          <w:szCs w:val="22"/>
-        </w:rPr>
-      </w:pPr>
-      <w:hyperlink w:anchor="_Toc418240780" w:history="1">
-        <w:r>
-          <w:rPr>
-            <w:rStyle w:val="Hyperlink"/>
-            <w:rFonts w:eastAsiaTheme="majorEastAsia"/>
-            <w:b/>
-            <w:noProof/>
-          </w:rPr>
-          <w:t>Cronograma: &lt; Descrever o cronograma para as tarefas de V &amp; V, definindo marcos iniciando e completando cada tarefa&gt;</w:t>
-        </w:r>
-        <w:r>
-          <w:rPr>
-            <w:noProof/>
-            <w:webHidden/>
-          </w:rPr>
-          <w:tab/>
-        </w:r>
-        <w:r>
-          <w:rPr>
-            <w:noProof/>
-            <w:webHidden/>
-          </w:rPr>
-          <w:fldChar w:fldCharType="begin"/>
-        </w:r>
-        <w:r>
-          <w:rPr>
-            <w:noProof/>
-            <w:webHidden/>
-          </w:rPr>
-          <w:instrText xml:space="preserve"> PAGEREF _Toc418240780 \h </w:instrText>
+          <w:instrText xml:space="preserve"> PAGEREF _Toc418267691 \h </w:instrText>
         </w:r>
         <w:r>
           <w:rPr>
@@ -2376,7 +2480,7 @@
           <w:szCs w:val="22"/>
         </w:rPr>
       </w:pPr>
-      <w:hyperlink w:anchor="_Toc418240781" w:history="1">
+      <w:hyperlink w:anchor="_Toc418267692" w:history="1">
         <w:r>
           <w:rPr>
             <w:rStyle w:val="Hyperlink"/>
@@ -2404,7 +2508,7 @@
             <w:noProof/>
             <w:webHidden/>
           </w:rPr>
-          <w:instrText xml:space="preserve"> PAGEREF _Toc418240781 \h </w:instrText>
+          <w:instrText xml:space="preserve"> PAGEREF _Toc418267692 \h </w:instrText>
         </w:r>
         <w:r>
           <w:rPr>
@@ -2449,7 +2553,7 @@
           <w:szCs w:val="22"/>
         </w:rPr>
       </w:pPr>
-      <w:hyperlink w:anchor="_Toc418240782" w:history="1">
+      <w:hyperlink w:anchor="_Toc418267693" w:history="1">
         <w:r>
           <w:rPr>
             <w:rStyle w:val="Hyperlink"/>
@@ -2477,7 +2581,7 @@
             <w:noProof/>
             <w:webHidden/>
           </w:rPr>
-          <w:instrText xml:space="preserve"> PAGEREF _Toc418240782 \h </w:instrText>
+          <w:instrText xml:space="preserve"> PAGEREF _Toc418267693 \h </w:instrText>
         </w:r>
         <w:r>
           <w:rPr>
@@ -2498,6 +2602,444 @@
             <w:webHidden/>
           </w:rPr>
           <w:t>9</w:t>
+        </w:r>
+        <w:r>
+          <w:rPr>
+            <w:noProof/>
+            <w:webHidden/>
+          </w:rPr>
+          <w:fldChar w:fldCharType="end"/>
+        </w:r>
+      </w:hyperlink>
+    </w:p>
+    <w:p>
+      <w:pPr>
+        <w:pStyle w:val="Sumrio3"/>
+        <w:tabs>
+          <w:tab w:val="right" w:leader="dot" w:pos="9016"/>
+        </w:tabs>
+        <w:rPr>
+          <w:rFonts w:asciiTheme="minorHAnsi" w:eastAsiaTheme="minorEastAsia" w:hAnsiTheme="minorHAnsi" w:cstheme="minorBidi"/>
+          <w:noProof/>
+          <w:color w:val="auto"/>
+          <w:sz w:val="22"/>
+          <w:szCs w:val="22"/>
+        </w:rPr>
+      </w:pPr>
+      <w:hyperlink w:anchor="_Toc418267694" w:history="1">
+        <w:r>
+          <w:rPr>
+            <w:rStyle w:val="Hyperlink"/>
+            <w:rFonts w:eastAsiaTheme="majorEastAsia"/>
+            <w:noProof/>
+          </w:rPr>
+          <w:t>9.1 Resolução de anomalias e relatos</w:t>
+        </w:r>
+        <w:r>
+          <w:rPr>
+            <w:noProof/>
+            <w:webHidden/>
+          </w:rPr>
+          <w:tab/>
+        </w:r>
+        <w:r>
+          <w:rPr>
+            <w:noProof/>
+            <w:webHidden/>
+          </w:rPr>
+          <w:fldChar w:fldCharType="begin"/>
+        </w:r>
+        <w:r>
+          <w:rPr>
+            <w:noProof/>
+            <w:webHidden/>
+          </w:rPr>
+          <w:instrText xml:space="preserve"> PAGEREF _Toc418267694 \h </w:instrText>
+        </w:r>
+        <w:r>
+          <w:rPr>
+            <w:noProof/>
+            <w:webHidden/>
+          </w:rPr>
+        </w:r>
+        <w:r>
+          <w:rPr>
+            <w:noProof/>
+            <w:webHidden/>
+          </w:rPr>
+          <w:fldChar w:fldCharType="separate"/>
+        </w:r>
+        <w:r>
+          <w:rPr>
+            <w:noProof/>
+            <w:webHidden/>
+          </w:rPr>
+          <w:t>9</w:t>
+        </w:r>
+        <w:r>
+          <w:rPr>
+            <w:noProof/>
+            <w:webHidden/>
+          </w:rPr>
+          <w:fldChar w:fldCharType="end"/>
+        </w:r>
+      </w:hyperlink>
+    </w:p>
+    <w:p>
+      <w:pPr>
+        <w:pStyle w:val="Sumrio3"/>
+        <w:tabs>
+          <w:tab w:val="right" w:leader="dot" w:pos="9016"/>
+        </w:tabs>
+        <w:rPr>
+          <w:rFonts w:asciiTheme="minorHAnsi" w:eastAsiaTheme="minorEastAsia" w:hAnsiTheme="minorHAnsi" w:cstheme="minorBidi"/>
+          <w:noProof/>
+          <w:color w:val="auto"/>
+          <w:sz w:val="22"/>
+          <w:szCs w:val="22"/>
+        </w:rPr>
+      </w:pPr>
+      <w:hyperlink w:anchor="_Toc418267695" w:history="1">
+        <w:r>
+          <w:rPr>
+            <w:rStyle w:val="Hyperlink"/>
+            <w:rFonts w:eastAsiaTheme="majorEastAsia"/>
+            <w:noProof/>
+          </w:rPr>
+          <w:t>9.2 Política de iteração de tarefa</w:t>
+        </w:r>
+        <w:r>
+          <w:rPr>
+            <w:noProof/>
+            <w:webHidden/>
+          </w:rPr>
+          <w:tab/>
+        </w:r>
+        <w:r>
+          <w:rPr>
+            <w:noProof/>
+            <w:webHidden/>
+          </w:rPr>
+          <w:fldChar w:fldCharType="begin"/>
+        </w:r>
+        <w:r>
+          <w:rPr>
+            <w:noProof/>
+            <w:webHidden/>
+          </w:rPr>
+          <w:instrText xml:space="preserve"> PAGEREF _Toc418267695 \h </w:instrText>
+        </w:r>
+        <w:r>
+          <w:rPr>
+            <w:noProof/>
+            <w:webHidden/>
+          </w:rPr>
+        </w:r>
+        <w:r>
+          <w:rPr>
+            <w:noProof/>
+            <w:webHidden/>
+          </w:rPr>
+          <w:fldChar w:fldCharType="separate"/>
+        </w:r>
+        <w:r>
+          <w:rPr>
+            <w:noProof/>
+            <w:webHidden/>
+          </w:rPr>
+          <w:t>9</w:t>
+        </w:r>
+        <w:r>
+          <w:rPr>
+            <w:noProof/>
+            <w:webHidden/>
+          </w:rPr>
+          <w:fldChar w:fldCharType="end"/>
+        </w:r>
+      </w:hyperlink>
+    </w:p>
+    <w:p>
+      <w:pPr>
+        <w:pStyle w:val="Sumrio3"/>
+        <w:tabs>
+          <w:tab w:val="right" w:leader="dot" w:pos="9016"/>
+        </w:tabs>
+        <w:rPr>
+          <w:rFonts w:asciiTheme="minorHAnsi" w:eastAsiaTheme="minorEastAsia" w:hAnsiTheme="minorHAnsi" w:cstheme="minorBidi"/>
+          <w:noProof/>
+          <w:color w:val="auto"/>
+          <w:sz w:val="22"/>
+          <w:szCs w:val="22"/>
+        </w:rPr>
+      </w:pPr>
+      <w:hyperlink w:anchor="_Toc418267696" w:history="1">
+        <w:r>
+          <w:rPr>
+            <w:rStyle w:val="Hyperlink"/>
+            <w:rFonts w:eastAsia="Arial"/>
+            <w:noProof/>
+          </w:rPr>
+          <w:t>9.3 Política de desvio</w:t>
+        </w:r>
+        <w:r>
+          <w:rPr>
+            <w:noProof/>
+            <w:webHidden/>
+          </w:rPr>
+          <w:tab/>
+        </w:r>
+        <w:r>
+          <w:rPr>
+            <w:noProof/>
+            <w:webHidden/>
+          </w:rPr>
+          <w:fldChar w:fldCharType="begin"/>
+        </w:r>
+        <w:r>
+          <w:rPr>
+            <w:noProof/>
+            <w:webHidden/>
+          </w:rPr>
+          <w:instrText xml:space="preserve"> PAGEREF _Toc418267696 \h </w:instrText>
+        </w:r>
+        <w:r>
+          <w:rPr>
+            <w:noProof/>
+            <w:webHidden/>
+          </w:rPr>
+        </w:r>
+        <w:r>
+          <w:rPr>
+            <w:noProof/>
+            <w:webHidden/>
+          </w:rPr>
+          <w:fldChar w:fldCharType="separate"/>
+        </w:r>
+        <w:r>
+          <w:rPr>
+            <w:noProof/>
+            <w:webHidden/>
+          </w:rPr>
+          <w:t>9</w:t>
+        </w:r>
+        <w:r>
+          <w:rPr>
+            <w:noProof/>
+            <w:webHidden/>
+          </w:rPr>
+          <w:fldChar w:fldCharType="end"/>
+        </w:r>
+      </w:hyperlink>
+    </w:p>
+    <w:p>
+      <w:pPr>
+        <w:pStyle w:val="Sumrio3"/>
+        <w:tabs>
+          <w:tab w:val="right" w:leader="dot" w:pos="9016"/>
+        </w:tabs>
+        <w:rPr>
+          <w:rFonts w:asciiTheme="minorHAnsi" w:eastAsiaTheme="minorEastAsia" w:hAnsiTheme="minorHAnsi" w:cstheme="minorBidi"/>
+          <w:noProof/>
+          <w:color w:val="auto"/>
+          <w:sz w:val="22"/>
+          <w:szCs w:val="22"/>
+        </w:rPr>
+      </w:pPr>
+      <w:hyperlink w:anchor="_Toc418267697" w:history="1">
+        <w:r>
+          <w:rPr>
+            <w:rStyle w:val="Hyperlink"/>
+            <w:rFonts w:eastAsia="Arial"/>
+            <w:noProof/>
+          </w:rPr>
+          <w:t>9.4 Procedimentos de controle</w:t>
+        </w:r>
+        <w:r>
+          <w:rPr>
+            <w:noProof/>
+            <w:webHidden/>
+          </w:rPr>
+          <w:tab/>
+        </w:r>
+        <w:r>
+          <w:rPr>
+            <w:noProof/>
+            <w:webHidden/>
+          </w:rPr>
+          <w:fldChar w:fldCharType="begin"/>
+        </w:r>
+        <w:r>
+          <w:rPr>
+            <w:noProof/>
+            <w:webHidden/>
+          </w:rPr>
+          <w:instrText xml:space="preserve"> PAGEREF _Toc418267697 \h </w:instrText>
+        </w:r>
+        <w:r>
+          <w:rPr>
+            <w:noProof/>
+            <w:webHidden/>
+          </w:rPr>
+        </w:r>
+        <w:r>
+          <w:rPr>
+            <w:noProof/>
+            <w:webHidden/>
+          </w:rPr>
+          <w:fldChar w:fldCharType="separate"/>
+        </w:r>
+        <w:r>
+          <w:rPr>
+            <w:noProof/>
+            <w:webHidden/>
+          </w:rPr>
+          <w:t>9</w:t>
+        </w:r>
+        <w:r>
+          <w:rPr>
+            <w:noProof/>
+            <w:webHidden/>
+          </w:rPr>
+          <w:fldChar w:fldCharType="end"/>
+        </w:r>
+      </w:hyperlink>
+    </w:p>
+    <w:p>
+      <w:pPr>
+        <w:pStyle w:val="Sumrio3"/>
+        <w:tabs>
+          <w:tab w:val="right" w:leader="dot" w:pos="9016"/>
+        </w:tabs>
+        <w:rPr>
+          <w:rFonts w:asciiTheme="minorHAnsi" w:eastAsiaTheme="minorEastAsia" w:hAnsiTheme="minorHAnsi" w:cstheme="minorBidi"/>
+          <w:noProof/>
+          <w:color w:val="auto"/>
+          <w:sz w:val="22"/>
+          <w:szCs w:val="22"/>
+        </w:rPr>
+      </w:pPr>
+      <w:hyperlink w:anchor="_Toc418267698" w:history="1">
+        <w:r>
+          <w:rPr>
+            <w:rStyle w:val="Hyperlink"/>
+            <w:rFonts w:eastAsia="Arial"/>
+            <w:noProof/>
+          </w:rPr>
+          <w:t>9.5 Padrões, práticas e convenções</w:t>
+        </w:r>
+        <w:r>
+          <w:rPr>
+            <w:noProof/>
+            <w:webHidden/>
+          </w:rPr>
+          <w:tab/>
+        </w:r>
+        <w:r>
+          <w:rPr>
+            <w:noProof/>
+            <w:webHidden/>
+          </w:rPr>
+          <w:fldChar w:fldCharType="begin"/>
+        </w:r>
+        <w:r>
+          <w:rPr>
+            <w:noProof/>
+            <w:webHidden/>
+          </w:rPr>
+          <w:instrText xml:space="preserve"> PAGEREF _Toc418267698 \h </w:instrText>
+        </w:r>
+        <w:r>
+          <w:rPr>
+            <w:noProof/>
+            <w:webHidden/>
+          </w:rPr>
+        </w:r>
+        <w:r>
+          <w:rPr>
+            <w:noProof/>
+            <w:webHidden/>
+          </w:rPr>
+          <w:fldChar w:fldCharType="separate"/>
+        </w:r>
+        <w:r>
+          <w:rPr>
+            <w:noProof/>
+            <w:webHidden/>
+          </w:rPr>
+          <w:t>9</w:t>
+        </w:r>
+        <w:r>
+          <w:rPr>
+            <w:noProof/>
+            <w:webHidden/>
+          </w:rPr>
+          <w:fldChar w:fldCharType="end"/>
+        </w:r>
+      </w:hyperlink>
+    </w:p>
+    <w:p>
+      <w:pPr>
+        <w:pStyle w:val="Sumrio2"/>
+        <w:tabs>
+          <w:tab w:val="right" w:leader="dot" w:pos="9016"/>
+        </w:tabs>
+        <w:rPr>
+          <w:rFonts w:asciiTheme="minorHAnsi" w:eastAsiaTheme="minorEastAsia" w:hAnsiTheme="minorHAnsi" w:cstheme="minorBidi"/>
+          <w:noProof/>
+          <w:color w:val="auto"/>
+          <w:sz w:val="22"/>
+          <w:szCs w:val="22"/>
+        </w:rPr>
+      </w:pPr>
+      <w:hyperlink w:anchor="_Toc418267699" w:history="1">
+        <w:r>
+          <w:rPr>
+            <w:rStyle w:val="Hyperlink"/>
+            <w:rFonts w:eastAsia="Arial"/>
+            <w:noProof/>
+          </w:rPr>
+          <w:t>10. Requisitos da documentação dos testes de V&amp;V</w:t>
+        </w:r>
+        <w:r>
+          <w:rPr>
+            <w:noProof/>
+            <w:webHidden/>
+          </w:rPr>
+          <w:tab/>
+        </w:r>
+        <w:r>
+          <w:rPr>
+            <w:noProof/>
+            <w:webHidden/>
+          </w:rPr>
+          <w:fldChar w:fldCharType="begin"/>
+        </w:r>
+        <w:r>
+          <w:rPr>
+            <w:noProof/>
+            <w:webHidden/>
+          </w:rPr>
+          <w:instrText xml:space="preserve"> PAGEREF _Toc418267699 \h </w:instrText>
+        </w:r>
+        <w:r>
+          <w:rPr>
+            <w:noProof/>
+            <w:webHidden/>
+          </w:rPr>
+        </w:r>
+        <w:r>
+          <w:rPr>
+            <w:noProof/>
+            <w:webHidden/>
+          </w:rPr>
+          <w:fldChar w:fldCharType="separate"/>
+        </w:r>
+        <w:r>
+          <w:rPr>
+            <w:noProof/>
+            <w:webHidden/>
+          </w:rPr>
+          <w:t>10</w:t>
         </w:r>
         <w:r>
           <w:rPr>
@@ -2542,7 +3084,7 @@
       <w:bookmarkStart w:id="5" w:name="h.aa53q8lpr6ps" w:colFirst="0" w:colLast="0"/>
       <w:bookmarkStart w:id="6" w:name="h.yw0uyjhxqc5u" w:colFirst="0" w:colLast="0"/>
       <w:bookmarkStart w:id="7" w:name="_Toc417991399"/>
-      <w:bookmarkStart w:id="8" w:name="_Toc418240762"/>
+      <w:bookmarkStart w:id="8" w:name="_Toc418267672"/>
       <w:bookmarkEnd w:id="0"/>
       <w:bookmarkEnd w:id="1"/>
       <w:bookmarkEnd w:id="2"/>
@@ -2616,7 +3158,16 @@
           <w:sz w:val="22"/>
           <w:szCs w:val="22"/>
         </w:rPr>
-        <w:t>O Plano de Verificação e Validação de Software tem como propósito confirmar que o produto ou o componente do produto atenderá a seu uso pretendido, garantindo que atenda às necessidades dos usuários e confirmar que cada serviço e/ou produto de trabalho do processo ou projeto atende apropriadamente os requisitos especificados quando este é colocado no ambiente para o qual foi desenvolvido</w:t>
+        <w:t xml:space="preserve">O Plano de Verificação e Validação de Software tem como propósito confirmar que o produto ou o componente do produto atenderá a seu uso pretendido, garantindo que atenda às necessidades dos </w:t>
+      </w:r>
+      <w:r>
+        <w:rPr>
+          <w:rFonts w:eastAsia="Arial"/>
+          <w:sz w:val="22"/>
+          <w:szCs w:val="22"/>
+        </w:rPr>
+        <w:lastRenderedPageBreak/>
+        <w:t>usuários e confirmar que cada serviço e/ou produto de trabalho do processo ou projeto atende apropriadamente os requisitos especificados quando este é colocado no ambiente para o qual foi desenvolvido</w:t>
       </w:r>
       <w:r>
         <w:rPr>
@@ -2635,7 +3186,7 @@
       <w:bookmarkStart w:id="12" w:name="h.9pq832rdcidf" w:colFirst="0" w:colLast="0"/>
       <w:bookmarkStart w:id="13" w:name="h.27klxp5d0tw3" w:colFirst="0" w:colLast="0"/>
       <w:bookmarkStart w:id="14" w:name="_Toc417991404"/>
-      <w:bookmarkStart w:id="15" w:name="_Toc418240763"/>
+      <w:bookmarkStart w:id="15" w:name="_Toc418267673"/>
       <w:bookmarkEnd w:id="9"/>
       <w:bookmarkEnd w:id="10"/>
       <w:bookmarkEnd w:id="11"/>
@@ -2663,7 +3214,6 @@
           <w:sz w:val="22"/>
           <w:szCs w:val="22"/>
         </w:rPr>
-        <w:lastRenderedPageBreak/>
         <w:t>&lt;</w:t>
       </w:r>
       <w:r>
@@ -2784,7 +3334,7 @@
           <w:rFonts w:eastAsia="Arial"/>
         </w:rPr>
       </w:pPr>
-      <w:bookmarkStart w:id="16" w:name="_Toc418240764"/>
+      <w:bookmarkStart w:id="16" w:name="_Toc418267674"/>
       <w:r>
         <w:rPr>
           <w:rFonts w:eastAsia="Arial"/>
@@ -3106,7 +3656,7 @@
         </w:rPr>
       </w:pPr>
       <w:bookmarkStart w:id="17" w:name="_Toc417991402"/>
-      <w:bookmarkStart w:id="18" w:name="_Toc418240765"/>
+      <w:bookmarkStart w:id="18" w:name="_Toc418267675"/>
       <w:r>
         <w:rPr>
           <w:rFonts w:eastAsia="Arial"/>
@@ -3423,8 +3973,9 @@
         <w:pStyle w:val="Ttulo3"/>
         <w:ind w:firstLine="708"/>
       </w:pPr>
-      <w:bookmarkStart w:id="19" w:name="_Toc418240766"/>
-      <w:r>
+      <w:bookmarkStart w:id="19" w:name="_Toc418267676"/>
+      <w:r>
+        <w:lastRenderedPageBreak/>
         <w:t>3.2 Critério de Classificação de Anomalia</w:t>
       </w:r>
       <w:bookmarkEnd w:id="19"/>
@@ -3474,13 +4025,12 @@
           <w:rFonts w:eastAsia="Arial"/>
         </w:rPr>
       </w:pPr>
-      <w:bookmarkStart w:id="20" w:name="_Toc418240767"/>
+      <w:bookmarkStart w:id="20" w:name="_Toc418267677"/>
       <w:bookmarkEnd w:id="17"/>
       <w:r>
         <w:rPr>
           <w:rFonts w:eastAsia="Arial"/>
         </w:rPr>
-        <w:lastRenderedPageBreak/>
         <w:t>4</w:t>
       </w:r>
       <w:r>
@@ -3564,98 +4114,97 @@
         </w:rPr>
       </w:pPr>
       <w:bookmarkStart w:id="21" w:name="h.s0wizci24w3e" w:colFirst="0" w:colLast="0"/>
+      <w:bookmarkStart w:id="22" w:name="_Toc418267682"/>
       <w:bookmarkEnd w:id="21"/>
       <w:r>
-        <w:rPr>
-          <w:rFonts w:eastAsia="Arial"/>
-        </w:rPr>
-        <w:tab/>
-      </w:r>
-      <w:bookmarkStart w:id="22" w:name="_Toc417991405"/>
-      <w:bookmarkStart w:id="23" w:name="_Toc418240768"/>
-      <w:r>
-        <w:rPr>
-          <w:rFonts w:eastAsia="Arial"/>
-        </w:rPr>
         <w:t>4.1 Organização</w:t>
       </w:r>
-      <w:bookmarkEnd w:id="22"/>
+    </w:p>
+    <w:p/>
+    <w:p>
+      <w:pPr>
+        <w:ind w:firstLine="720"/>
+        <w:jc w:val="both"/>
+        <w:rPr>
+          <w:rFonts w:eastAsia="Arial"/>
+          <w:color w:val="00B050"/>
+          <w:sz w:val="22"/>
+          <w:szCs w:val="22"/>
+        </w:rPr>
+      </w:pPr>
+      <w:r>
+        <w:rPr>
+          <w:rFonts w:eastAsia="Arial"/>
+          <w:color w:val="00B050"/>
+          <w:sz w:val="22"/>
+          <w:szCs w:val="22"/>
+        </w:rPr>
+        <w:t>&lt;. Contém a descrição do esforço organi</w:t>
+      </w:r>
+      <w:r>
+        <w:rPr>
+          <w:rFonts w:eastAsia="Arial"/>
+          <w:color w:val="00B050"/>
+          <w:sz w:val="22"/>
+          <w:szCs w:val="22"/>
+        </w:rPr>
+        <w:t>zacional de V &amp; V (levando em consideração</w:t>
+      </w:r>
+      <w:r>
+        <w:rPr>
+          <w:rFonts w:eastAsia="Arial"/>
+          <w:color w:val="00B050"/>
+          <w:sz w:val="22"/>
+          <w:szCs w:val="22"/>
+        </w:rPr>
+        <w:t xml:space="preserve"> as três</w:t>
+      </w:r>
+      <w:r>
+        <w:rPr>
+          <w:rFonts w:eastAsia="Arial"/>
+          <w:color w:val="00B050"/>
+          <w:sz w:val="22"/>
+          <w:szCs w:val="22"/>
+        </w:rPr>
+        <w:t xml:space="preserve"> perspectivas de independência – </w:t>
+      </w:r>
+      <w:r>
+        <w:rPr>
+          <w:rFonts w:eastAsia="Arial"/>
+          <w:color w:val="00B050"/>
+          <w:sz w:val="22"/>
+          <w:szCs w:val="22"/>
+        </w:rPr>
+        <w:t>técnica, gerencial e financeira),</w:t>
+      </w:r>
+      <w:r>
+        <w:rPr>
+          <w:rFonts w:eastAsia="Arial"/>
+          <w:color w:val="00B050"/>
+          <w:sz w:val="22"/>
+          <w:szCs w:val="22"/>
+        </w:rPr>
+        <w:t xml:space="preserve"> a forma de independência de V &amp; V (segundo o tópico C.4 do anexo C prescrito na norma IEEE 1012:2004),</w:t>
+      </w:r>
+      <w:r>
+        <w:rPr>
+          <w:rFonts w:eastAsia="Arial"/>
+          <w:color w:val="00B050"/>
+          <w:sz w:val="22"/>
+          <w:szCs w:val="22"/>
+        </w:rPr>
+        <w:t xml:space="preserve"> a relação do</w:t>
+      </w:r>
+      <w:bookmarkStart w:id="23" w:name="_GoBack"/>
       <w:bookmarkEnd w:id="23"/>
-    </w:p>
-    <w:p/>
-    <w:p>
-      <w:pPr>
-        <w:ind w:left="720" w:firstLine="720"/>
-        <w:jc w:val="both"/>
-        <w:rPr>
-          <w:rFonts w:eastAsia="Arial"/>
-          <w:color w:val="00B050"/>
-          <w:sz w:val="22"/>
-          <w:szCs w:val="22"/>
-        </w:rPr>
-      </w:pPr>
-      <w:r>
-        <w:rPr>
-          <w:rFonts w:eastAsia="Arial"/>
-          <w:color w:val="00B050"/>
-          <w:sz w:val="22"/>
-          <w:szCs w:val="22"/>
-        </w:rPr>
-        <w:t>&lt;. Contém a descrição do esforço organi</w:t>
-      </w:r>
-      <w:r>
-        <w:rPr>
-          <w:rFonts w:eastAsia="Arial"/>
-          <w:color w:val="00B050"/>
-          <w:sz w:val="22"/>
-          <w:szCs w:val="22"/>
-        </w:rPr>
-        <w:t>zacional de V &amp; V (levando em consideração</w:t>
-      </w:r>
-      <w:r>
-        <w:rPr>
-          <w:rFonts w:eastAsia="Arial"/>
-          <w:color w:val="00B050"/>
-          <w:sz w:val="22"/>
-          <w:szCs w:val="22"/>
-        </w:rPr>
-        <w:t xml:space="preserve"> as três</w:t>
-      </w:r>
-      <w:r>
-        <w:rPr>
-          <w:rFonts w:eastAsia="Arial"/>
-          <w:color w:val="00B050"/>
-          <w:sz w:val="22"/>
-          <w:szCs w:val="22"/>
-        </w:rPr>
-        <w:t xml:space="preserve"> perspectivas de independência – </w:t>
-      </w:r>
-      <w:r>
-        <w:rPr>
-          <w:rFonts w:eastAsia="Arial"/>
-          <w:color w:val="00B050"/>
-          <w:sz w:val="22"/>
-          <w:szCs w:val="22"/>
-        </w:rPr>
-        <w:t>técnica, gerencial e financeira),</w:t>
-      </w:r>
-      <w:r>
-        <w:rPr>
-          <w:rFonts w:eastAsia="Arial"/>
-          <w:color w:val="00B050"/>
-          <w:sz w:val="22"/>
-          <w:szCs w:val="22"/>
-        </w:rPr>
-        <w:t xml:space="preserve"> a forma de independência de V &amp; V (segundo o tópico C.4 do anexo C prescrito na norma IEEE 1012:2004),</w:t>
-      </w:r>
-      <w:r>
-        <w:rPr>
-          <w:rFonts w:eastAsia="Arial"/>
-          <w:color w:val="00B050"/>
-          <w:sz w:val="22"/>
-          <w:szCs w:val="22"/>
-        </w:rPr>
-        <w:t xml:space="preserve"> a relação dos processos de V &amp; V para com as demais áreas de processo, a descrição d</w:t>
+      <w:r>
+        <w:rPr>
+          <w:rFonts w:eastAsia="Arial"/>
+          <w:color w:val="00B050"/>
+          <w:sz w:val="22"/>
+          <w:szCs w:val="22"/>
+        </w:rPr>
+        <w:t>s processos de V &amp; V para com as demais áreas de processo, a descrição d</w:t>
       </w:r>
       <w:r>
         <w:rPr>
@@ -3699,13 +4248,9 @@
         <w:pStyle w:val="Ttulo4"/>
         <w:ind w:left="708" w:firstLine="708"/>
       </w:pPr>
-      <w:bookmarkStart w:id="24" w:name="h.mom4dpkpn5rj" w:colFirst="0" w:colLast="0"/>
-      <w:bookmarkStart w:id="25" w:name="_Toc418240769"/>
-      <w:bookmarkEnd w:id="24"/>
       <w:r>
         <w:t>4.1.1 Independência Técnica</w:t>
       </w:r>
-      <w:bookmarkEnd w:id="25"/>
     </w:p>
     <w:p/>
     <w:p>
@@ -3775,11 +4320,9 @@
         <w:pStyle w:val="Ttulo4"/>
         <w:ind w:left="708" w:firstLine="708"/>
       </w:pPr>
-      <w:bookmarkStart w:id="26" w:name="_Toc418240770"/>
       <w:r>
         <w:t>4.1.2 Independência Gerencial</w:t>
       </w:r>
-      <w:bookmarkEnd w:id="26"/>
     </w:p>
     <w:p/>
     <w:p>
@@ -3857,11 +4400,9 @@
         <w:pStyle w:val="Ttulo4"/>
         <w:ind w:left="708" w:firstLine="708"/>
       </w:pPr>
-      <w:bookmarkStart w:id="27" w:name="_Toc418240771"/>
       <w:r>
         <w:t>4.1.3 Independência Financeira</w:t>
       </w:r>
-      <w:bookmarkEnd w:id="27"/>
     </w:p>
     <w:p/>
     <w:p>
@@ -3924,26 +4465,6 @@
         </w:rPr>
         <w:t xml:space="preserve"> &gt;</w:t>
       </w:r>
-    </w:p>
-    <w:p>
-      <w:pPr>
-        <w:ind w:left="1416"/>
-        <w:rPr>
-          <w:color w:val="00B050"/>
-          <w:sz w:val="22"/>
-          <w:szCs w:val="22"/>
-        </w:rPr>
-      </w:pPr>
-    </w:p>
-    <w:p>
-      <w:pPr>
-        <w:ind w:left="1416"/>
-        <w:rPr>
-          <w:color w:val="00B050"/>
-          <w:sz w:val="22"/>
-          <w:szCs w:val="22"/>
-        </w:rPr>
-      </w:pPr>
     </w:p>
     <w:p>
       <w:pPr>
@@ -3955,12 +4476,12 @@
           <w:szCs w:val="28"/>
         </w:rPr>
       </w:pPr>
-      <w:bookmarkStart w:id="28" w:name="_Toc418240772"/>
       <w:r>
         <w:rPr>
           <w:color w:val="auto"/>
           <w:szCs w:val="28"/>
         </w:rPr>
+        <w:lastRenderedPageBreak/>
         <w:t xml:space="preserve">4.2 </w:t>
       </w:r>
       <w:r>
@@ -3977,7 +4498,7 @@
         </w:rPr>
         <w:t xml:space="preserve"> Geral</w:t>
       </w:r>
-      <w:bookmarkEnd w:id="28"/>
+      <w:bookmarkEnd w:id="22"/>
     </w:p>
     <w:p>
       <w:pPr>
@@ -4006,7 +4527,6 @@
           <w:sz w:val="28"/>
           <w:szCs w:val="28"/>
         </w:rPr>
-        <w:lastRenderedPageBreak/>
         <w:tab/>
       </w:r>
       <w:r>
@@ -4214,7 +4734,7 @@
           <w:szCs w:val="28"/>
         </w:rPr>
       </w:pPr>
-      <w:bookmarkStart w:id="29" w:name="_Toc418240773"/>
+      <w:bookmarkStart w:id="24" w:name="_Toc418267683"/>
       <w:r>
         <w:rPr>
           <w:color w:val="auto"/>
@@ -4243,7 +4763,7 @@
         </w:rPr>
         <w:t>oftware</w:t>
       </w:r>
-      <w:bookmarkEnd w:id="29"/>
+      <w:bookmarkEnd w:id="24"/>
     </w:p>
     <w:p>
       <w:pPr>
@@ -4315,15 +4835,15 @@
           <w:rFonts w:eastAsia="Arial"/>
         </w:rPr>
       </w:pPr>
-      <w:bookmarkStart w:id="30" w:name="_Toc417991406"/>
-      <w:bookmarkStart w:id="31" w:name="_Toc418240774"/>
+      <w:bookmarkStart w:id="25" w:name="_Toc417991406"/>
+      <w:bookmarkStart w:id="26" w:name="_Toc418267684"/>
       <w:r>
         <w:rPr>
           <w:rFonts w:eastAsia="Arial"/>
         </w:rPr>
         <w:t>4.4 Síntese dos Recursos</w:t>
       </w:r>
-      <w:bookmarkEnd w:id="31"/>
+      <w:bookmarkEnd w:id="26"/>
     </w:p>
     <w:p>
       <w:pPr>
@@ -4411,7 +4931,7 @@
           <w:rFonts w:eastAsia="Arial"/>
         </w:rPr>
       </w:pPr>
-      <w:bookmarkStart w:id="32" w:name="_Toc418240775"/>
+      <w:bookmarkStart w:id="27" w:name="_Toc418267685"/>
       <w:r>
         <w:rPr>
           <w:rFonts w:eastAsia="Arial"/>
@@ -4424,8 +4944,8 @@
         </w:rPr>
         <w:t xml:space="preserve"> Papéis e Responsabilidades</w:t>
       </w:r>
-      <w:bookmarkEnd w:id="30"/>
-      <w:bookmarkEnd w:id="32"/>
+      <w:bookmarkEnd w:id="25"/>
+      <w:bookmarkEnd w:id="27"/>
     </w:p>
     <w:p>
       <w:pPr>
@@ -5024,7 +5544,6 @@
                 <w:rFonts w:eastAsia="Arial"/>
                 <w:color w:val="auto"/>
               </w:rPr>
-              <w:lastRenderedPageBreak/>
               <w:t>- Executar os testes e evidenciar os resultados da execução</w:t>
             </w:r>
           </w:p>
@@ -5046,8 +5565,8 @@
         <w:spacing w:before="120"/>
         <w:jc w:val="both"/>
       </w:pPr>
-      <w:bookmarkStart w:id="33" w:name="h.4d34og8" w:colFirst="0" w:colLast="0"/>
-      <w:bookmarkEnd w:id="33"/>
+      <w:bookmarkStart w:id="28" w:name="h.4d34og8" w:colFirst="0" w:colLast="0"/>
+      <w:bookmarkEnd w:id="28"/>
     </w:p>
     <w:p>
       <w:pPr>
@@ -5057,10 +5576,10 @@
           <w:rFonts w:eastAsia="Arial"/>
         </w:rPr>
       </w:pPr>
-      <w:bookmarkStart w:id="34" w:name="h.sij2bsw85wfw" w:colFirst="0" w:colLast="0"/>
-      <w:bookmarkStart w:id="35" w:name="_Toc417991407"/>
-      <w:bookmarkStart w:id="36" w:name="_Toc418240776"/>
-      <w:bookmarkEnd w:id="34"/>
+      <w:bookmarkStart w:id="29" w:name="h.sij2bsw85wfw" w:colFirst="0" w:colLast="0"/>
+      <w:bookmarkStart w:id="30" w:name="_Toc417991407"/>
+      <w:bookmarkStart w:id="31" w:name="_Toc418267686"/>
+      <w:bookmarkEnd w:id="29"/>
       <w:r>
         <w:rPr>
           <w:rFonts w:eastAsia="Arial"/>
@@ -5105,8 +5624,8 @@
         </w:rPr>
         <w:t>étodos</w:t>
       </w:r>
-      <w:bookmarkEnd w:id="35"/>
-      <w:bookmarkEnd w:id="36"/>
+      <w:bookmarkEnd w:id="30"/>
+      <w:bookmarkEnd w:id="31"/>
     </w:p>
     <w:p>
       <w:pPr>
@@ -5268,70 +5787,70 @@
       <w:pPr>
         <w:pStyle w:val="Ttulo2"/>
       </w:pPr>
-      <w:bookmarkStart w:id="37" w:name="_Toc417991409"/>
-      <w:bookmarkStart w:id="38" w:name="h.bgcugfxbp8rh" w:colFirst="0" w:colLast="0"/>
-      <w:bookmarkStart w:id="39" w:name="h.ttc2ngx06i8y" w:colFirst="0" w:colLast="0"/>
-      <w:bookmarkStart w:id="40" w:name="h.xhoet0dnm4ks" w:colFirst="0" w:colLast="0"/>
-      <w:bookmarkStart w:id="41" w:name="_Toc418240777"/>
-      <w:bookmarkEnd w:id="38"/>
+      <w:bookmarkStart w:id="32" w:name="h.bgcugfxbp8rh" w:colFirst="0" w:colLast="0"/>
+      <w:bookmarkStart w:id="33" w:name="h.ttc2ngx06i8y" w:colFirst="0" w:colLast="0"/>
+      <w:bookmarkStart w:id="34" w:name="h.xhoet0dnm4ks" w:colFirst="0" w:colLast="0"/>
+      <w:bookmarkStart w:id="35" w:name="_Toc417991409"/>
+      <w:bookmarkStart w:id="36" w:name="_Toc418267687"/>
+      <w:bookmarkEnd w:id="32"/>
+      <w:bookmarkEnd w:id="33"/>
+      <w:bookmarkEnd w:id="34"/>
+      <w:r>
+        <w:t>5. Itens Alvo da Verificação/Validação</w:t>
+      </w:r>
+      <w:bookmarkEnd w:id="36"/>
+    </w:p>
+    <w:p/>
+    <w:p>
+      <w:pPr>
+        <w:rPr>
+          <w:sz w:val="22"/>
+          <w:szCs w:val="22"/>
+        </w:rPr>
+      </w:pPr>
+      <w:r>
+        <w:tab/>
+      </w:r>
+      <w:proofErr w:type="gramStart"/>
+      <w:r>
+        <w:rPr>
+          <w:color w:val="00B050"/>
+          <w:sz w:val="22"/>
+          <w:szCs w:val="22"/>
+        </w:rPr>
+        <w:t>&lt;</w:t>
+      </w:r>
+      <w:r>
+        <w:rPr>
+          <w:color w:val="00B050"/>
+          <w:sz w:val="22"/>
+          <w:szCs w:val="22"/>
+        </w:rPr>
+        <w:t>Descrever</w:t>
+      </w:r>
+      <w:proofErr w:type="gramEnd"/>
+      <w:r>
+        <w:rPr>
+          <w:color w:val="00B050"/>
+          <w:sz w:val="22"/>
+          <w:szCs w:val="22"/>
+        </w:rPr>
+        <w:t xml:space="preserve"> os principais alvos a serem testados contemplados no plano (Unidades de Código, Sistema Completo, Requisitos e Arquitetura) e que serão detalhados no Plano de Verificação/Validação do Módulo&gt;.</w:t>
+      </w:r>
+    </w:p>
+    <w:p>
+      <w:pPr>
+        <w:pStyle w:val="Ttulo2"/>
+      </w:pPr>
+      <w:bookmarkStart w:id="37" w:name="h.qqsn3n3qdree" w:colFirst="0" w:colLast="0"/>
+      <w:bookmarkStart w:id="38" w:name="_Toc417991410"/>
+      <w:bookmarkStart w:id="39" w:name="_Toc418267688"/>
+      <w:bookmarkEnd w:id="35"/>
+      <w:bookmarkEnd w:id="37"/>
+      <w:r>
+        <w:t>6. Estratégias de Verificação/Validação</w:t>
+      </w:r>
       <w:bookmarkEnd w:id="39"/>
-      <w:bookmarkEnd w:id="40"/>
-      <w:r>
-        <w:t>5. Itens Alvo da Verificação/Validação</w:t>
-      </w:r>
-      <w:bookmarkEnd w:id="41"/>
-    </w:p>
-    <w:p/>
-    <w:p>
-      <w:pPr>
-        <w:rPr>
-          <w:sz w:val="22"/>
-          <w:szCs w:val="22"/>
-        </w:rPr>
-      </w:pPr>
-      <w:r>
-        <w:tab/>
-      </w:r>
-      <w:proofErr w:type="gramStart"/>
-      <w:r>
-        <w:rPr>
-          <w:color w:val="00B050"/>
-          <w:sz w:val="22"/>
-          <w:szCs w:val="22"/>
-        </w:rPr>
-        <w:t>&lt;</w:t>
-      </w:r>
-      <w:r>
-        <w:rPr>
-          <w:color w:val="00B050"/>
-          <w:sz w:val="22"/>
-          <w:szCs w:val="22"/>
-        </w:rPr>
-        <w:t>Descrever</w:t>
-      </w:r>
-      <w:proofErr w:type="gramEnd"/>
-      <w:r>
-        <w:rPr>
-          <w:color w:val="00B050"/>
-          <w:sz w:val="22"/>
-          <w:szCs w:val="22"/>
-        </w:rPr>
-        <w:t xml:space="preserve"> os principais alvos a serem testados contemplados no plano (Unidades de Código, Sistema Completo, Requisitos e Arquitetura) e que serão detalhados no Plano de Verificação/Validação do Módulo&gt;.</w:t>
-      </w:r>
-    </w:p>
-    <w:p>
-      <w:pPr>
-        <w:pStyle w:val="Ttulo2"/>
-      </w:pPr>
-      <w:bookmarkStart w:id="42" w:name="h.qqsn3n3qdree" w:colFirst="0" w:colLast="0"/>
-      <w:bookmarkStart w:id="43" w:name="_Toc417991410"/>
-      <w:bookmarkStart w:id="44" w:name="_Toc418240778"/>
-      <w:bookmarkEnd w:id="37"/>
-      <w:bookmarkEnd w:id="42"/>
-      <w:r>
-        <w:t>6. Estratégias de Verificação/Validação</w:t>
-      </w:r>
-      <w:bookmarkEnd w:id="44"/>
     </w:p>
     <w:p/>
     <w:p>
@@ -5392,9 +5911,9 @@
           <w:color w:val="00B050"/>
         </w:rPr>
       </w:pPr>
-      <w:bookmarkStart w:id="45" w:name="h.3dy6vkm" w:colFirst="0" w:colLast="0"/>
-      <w:bookmarkStart w:id="46" w:name="_Toc418240779"/>
-      <w:bookmarkEnd w:id="45"/>
+      <w:bookmarkStart w:id="40" w:name="h.3dy6vkm" w:colFirst="0" w:colLast="0"/>
+      <w:bookmarkStart w:id="41" w:name="_Toc418267689"/>
+      <w:bookmarkEnd w:id="40"/>
       <w:r>
         <w:rPr>
           <w:color w:val="00B050"/>
@@ -5407,15 +5926,7 @@
           <w:color w:val="00B050"/>
           <w:sz w:val="24"/>
         </w:rPr>
-        <w:t xml:space="preserve"> </w:t>
-      </w:r>
-      <w:r>
-        <w:rPr>
-          <w:rFonts w:eastAsia="Arial"/>
-          <w:color w:val="00B050"/>
-          <w:sz w:val="24"/>
-        </w:rPr>
-        <w:t>Nome do Método de Verificação/Validação</w:t>
+        <w:t xml:space="preserve"> Nome do Método de Verificação/Validação</w:t>
       </w:r>
       <w:r>
         <w:rPr>
@@ -5423,6 +5934,7 @@
         </w:rPr>
         <w:t xml:space="preserve"> &gt;</w:t>
       </w:r>
+      <w:bookmarkEnd w:id="41"/>
     </w:p>
     <w:p/>
     <w:tbl>
@@ -5787,10 +6299,12 @@
           <w:color w:val="00B050"/>
         </w:rPr>
       </w:pPr>
-      <w:r>
-        <w:rPr>
-          <w:color w:val="00B050"/>
-        </w:rPr>
+      <w:bookmarkStart w:id="42" w:name="_Toc418267690"/>
+      <w:r>
+        <w:rPr>
+          <w:color w:val="00B050"/>
+        </w:rPr>
+        <w:lastRenderedPageBreak/>
         <w:t>6.2 &lt;</w:t>
       </w:r>
       <w:r>
@@ -5815,6 +6329,7 @@
         </w:rPr>
         <w:t xml:space="preserve"> &gt;</w:t>
       </w:r>
+      <w:bookmarkEnd w:id="42"/>
     </w:p>
     <w:p/>
     <w:tbl>
@@ -5893,7 +6408,6 @@
               <w:rPr>
                 <w:rFonts w:eastAsia="Arial"/>
               </w:rPr>
-              <w:lastRenderedPageBreak/>
               <w:t>Procedimento:</w:t>
             </w:r>
           </w:p>
@@ -6179,6 +6693,7 @@
           <w:rFonts w:eastAsia="Arial"/>
         </w:rPr>
       </w:pPr>
+      <w:bookmarkStart w:id="43" w:name="_Toc418267691"/>
       <w:r>
         <w:rPr>
           <w:rFonts w:eastAsia="Arial"/>
@@ -6191,8 +6706,8 @@
         </w:rPr>
         <w:t>efinição de Atividades</w:t>
       </w:r>
+      <w:bookmarkEnd w:id="38"/>
       <w:bookmarkEnd w:id="43"/>
-      <w:bookmarkEnd w:id="46"/>
     </w:p>
     <w:p>
       <w:pPr>
@@ -6590,7 +7105,6 @@
           <w:szCs w:val="22"/>
         </w:rPr>
       </w:pPr>
-      <w:bookmarkStart w:id="47" w:name="_Toc418240780"/>
       <w:r>
         <w:rPr>
           <w:b/>
@@ -6646,7 +7160,6 @@
         </w:rPr>
         <w:t>iniciando e completando cada tarefa&gt;</w:t>
       </w:r>
-      <w:bookmarkEnd w:id="47"/>
     </w:p>
     <w:p>
       <w:pPr>
@@ -6908,86 +7421,86 @@
           <w:rFonts w:eastAsia="Arial"/>
         </w:rPr>
       </w:pPr>
-      <w:bookmarkStart w:id="48" w:name="h.mlwc7sfedwxg" w:colFirst="0" w:colLast="0"/>
-      <w:bookmarkStart w:id="49" w:name="_Toc417991411"/>
-      <w:bookmarkStart w:id="50" w:name="_Toc418240781"/>
+      <w:bookmarkStart w:id="44" w:name="h.mlwc7sfedwxg" w:colFirst="0" w:colLast="0"/>
+      <w:bookmarkStart w:id="45" w:name="_Toc417991411"/>
+      <w:bookmarkStart w:id="46" w:name="_Toc418267692"/>
+      <w:bookmarkEnd w:id="44"/>
+      <w:r>
+        <w:rPr>
+          <w:rFonts w:eastAsia="Arial"/>
+        </w:rPr>
+        <w:t xml:space="preserve">8. </w:t>
+      </w:r>
+      <w:bookmarkEnd w:id="45"/>
+      <w:r>
+        <w:rPr>
+          <w:rFonts w:eastAsia="Arial"/>
+        </w:rPr>
+        <w:t>Requisitos de relatórios de V&amp;V</w:t>
+      </w:r>
+      <w:bookmarkEnd w:id="46"/>
+    </w:p>
+    <w:p>
+      <w:pPr>
+        <w:rPr>
+          <w:rFonts w:eastAsia="Arial"/>
+        </w:rPr>
+      </w:pPr>
+    </w:p>
+    <w:p>
+      <w:pPr>
+        <w:jc w:val="both"/>
+        <w:rPr>
+          <w:rFonts w:eastAsia="Arial"/>
+          <w:color w:val="00B050"/>
+          <w:sz w:val="22"/>
+          <w:szCs w:val="22"/>
+        </w:rPr>
+      </w:pPr>
+      <w:r>
+        <w:rPr>
+          <w:rFonts w:eastAsia="Arial"/>
+        </w:rPr>
+        <w:lastRenderedPageBreak/>
+        <w:tab/>
+      </w:r>
+      <w:proofErr w:type="gramStart"/>
+      <w:r>
+        <w:rPr>
+          <w:rFonts w:eastAsia="Arial"/>
+          <w:color w:val="00B050"/>
+          <w:sz w:val="22"/>
+          <w:szCs w:val="22"/>
+        </w:rPr>
+        <w:t>&lt; Especificar</w:t>
+      </w:r>
+      <w:proofErr w:type="gramEnd"/>
+      <w:r>
+        <w:rPr>
+          <w:rFonts w:eastAsia="Arial"/>
+          <w:color w:val="00B050"/>
+          <w:sz w:val="22"/>
+          <w:szCs w:val="22"/>
+        </w:rPr>
+        <w:t xml:space="preserve"> o propósito, conteúdo, formato, recipientes e uma data de todos os relatórios de V &amp; V&gt; </w:t>
+      </w:r>
+    </w:p>
+    <w:p>
+      <w:pPr>
+        <w:jc w:val="both"/>
+      </w:pPr>
+    </w:p>
+    <w:p>
+      <w:pPr>
+        <w:pStyle w:val="Ttulo2"/>
+      </w:pPr>
+      <w:bookmarkStart w:id="47" w:name="h.4r6b4q3kwsu0" w:colFirst="0" w:colLast="0"/>
+      <w:bookmarkStart w:id="48" w:name="_Toc418267693"/>
+      <w:bookmarkEnd w:id="47"/>
+      <w:r>
+        <w:t>9. Requisitos administrativos de V&amp;V</w:t>
+      </w:r>
       <w:bookmarkEnd w:id="48"/>
-      <w:r>
-        <w:rPr>
-          <w:rFonts w:eastAsia="Arial"/>
-        </w:rPr>
-        <w:t xml:space="preserve">8. </w:t>
-      </w:r>
-      <w:bookmarkEnd w:id="49"/>
-      <w:r>
-        <w:rPr>
-          <w:rFonts w:eastAsia="Arial"/>
-        </w:rPr>
-        <w:t>Requisitos de relatórios de V&amp;V</w:t>
-      </w:r>
-      <w:bookmarkEnd w:id="50"/>
-    </w:p>
-    <w:p>
-      <w:pPr>
-        <w:rPr>
-          <w:rFonts w:eastAsia="Arial"/>
-        </w:rPr>
-      </w:pPr>
-    </w:p>
-    <w:p>
-      <w:pPr>
-        <w:jc w:val="both"/>
-        <w:rPr>
-          <w:rFonts w:eastAsia="Arial"/>
-          <w:color w:val="00B050"/>
-          <w:sz w:val="22"/>
-          <w:szCs w:val="22"/>
-        </w:rPr>
-      </w:pPr>
-      <w:r>
-        <w:rPr>
-          <w:rFonts w:eastAsia="Arial"/>
-        </w:rPr>
-        <w:tab/>
-      </w:r>
-      <w:proofErr w:type="gramStart"/>
-      <w:r>
-        <w:rPr>
-          <w:rFonts w:eastAsia="Arial"/>
-          <w:color w:val="00B050"/>
-          <w:sz w:val="22"/>
-          <w:szCs w:val="22"/>
-        </w:rPr>
-        <w:t>&lt; Especificar</w:t>
-      </w:r>
-      <w:proofErr w:type="gramEnd"/>
-      <w:r>
-        <w:rPr>
-          <w:rFonts w:eastAsia="Arial"/>
-          <w:color w:val="00B050"/>
-          <w:sz w:val="22"/>
-          <w:szCs w:val="22"/>
-        </w:rPr>
-        <w:t xml:space="preserve"> o propósito, conteúdo, formato, recipientes e uma data de todos os relatórios de V &amp; V&gt; </w:t>
-      </w:r>
-    </w:p>
-    <w:p>
-      <w:pPr>
-        <w:jc w:val="both"/>
-      </w:pPr>
-    </w:p>
-    <w:p>
-      <w:pPr>
-        <w:pStyle w:val="Ttulo2"/>
-      </w:pPr>
-      <w:bookmarkStart w:id="51" w:name="h.4r6b4q3kwsu0" w:colFirst="0" w:colLast="0"/>
-      <w:bookmarkStart w:id="52" w:name="_Toc418240782"/>
-      <w:bookmarkEnd w:id="51"/>
-      <w:r>
-        <w:lastRenderedPageBreak/>
-        <w:t>9. Requisitos administrativos de V&amp;V</w:t>
-      </w:r>
-      <w:bookmarkEnd w:id="52"/>
     </w:p>
     <w:p>
       <w:pPr>
@@ -7043,6 +7556,7 @@
         </w:rPr>
         <w:tab/>
       </w:r>
+      <w:bookmarkStart w:id="49" w:name="_Toc418267694"/>
       <w:r>
         <w:rPr>
           <w:szCs w:val="28"/>
@@ -7055,6 +7569,7 @@
         </w:rPr>
         <w:t xml:space="preserve"> Resolução de anomalias e relatos</w:t>
       </w:r>
+      <w:bookmarkEnd w:id="49"/>
     </w:p>
     <w:p>
       <w:pPr>
@@ -7133,6 +7648,7 @@
         </w:rPr>
         <w:tab/>
       </w:r>
+      <w:bookmarkStart w:id="50" w:name="_Toc418267695"/>
       <w:r>
         <w:rPr>
           <w:color w:val="auto"/>
@@ -7140,6 +7656,7 @@
         </w:rPr>
         <w:t>9.2 Política de iteração de tarefa</w:t>
       </w:r>
+      <w:bookmarkEnd w:id="50"/>
     </w:p>
     <w:p>
       <w:pPr>
@@ -7197,6 +7714,38 @@
           <w:sz w:val="22"/>
           <w:szCs w:val="22"/>
         </w:rPr>
+        <w:t xml:space="preserve"> quando sua entrada</w:t>
+      </w:r>
+      <w:r>
+        <w:rPr>
+          <w:color w:val="00B050"/>
+          <w:sz w:val="22"/>
+          <w:szCs w:val="22"/>
+        </w:rPr>
+        <w:t xml:space="preserve"> e/ou procedimento</w:t>
+      </w:r>
+      <w:r>
+        <w:rPr>
+          <w:color w:val="00B050"/>
+          <w:sz w:val="22"/>
+          <w:szCs w:val="22"/>
+        </w:rPr>
+        <w:t xml:space="preserve"> for</w:t>
+      </w:r>
+      <w:r>
+        <w:rPr>
+          <w:color w:val="00B050"/>
+          <w:sz w:val="22"/>
+          <w:szCs w:val="22"/>
+        </w:rPr>
+        <w:t>em</w:t>
+      </w:r>
+      <w:r>
+        <w:rPr>
+          <w:color w:val="00B050"/>
+          <w:sz w:val="22"/>
+          <w:szCs w:val="22"/>
+        </w:rPr>
         <w:t xml:space="preserve"> </w:t>
       </w:r>
       <w:r>
@@ -7205,46 +7754,6 @@
           <w:sz w:val="22"/>
           <w:szCs w:val="22"/>
         </w:rPr>
-        <w:t>quando sua entrada</w:t>
-      </w:r>
-      <w:r>
-        <w:rPr>
-          <w:color w:val="00B050"/>
-          <w:sz w:val="22"/>
-          <w:szCs w:val="22"/>
-        </w:rPr>
-        <w:t xml:space="preserve"> e/ou procedimento</w:t>
-      </w:r>
-      <w:r>
-        <w:rPr>
-          <w:color w:val="00B050"/>
-          <w:sz w:val="22"/>
-          <w:szCs w:val="22"/>
-        </w:rPr>
-        <w:t xml:space="preserve"> for</w:t>
-      </w:r>
-      <w:r>
-        <w:rPr>
-          <w:color w:val="00B050"/>
-          <w:sz w:val="22"/>
-          <w:szCs w:val="22"/>
-        </w:rPr>
-        <w:t>em</w:t>
-      </w:r>
-      <w:r>
-        <w:rPr>
-          <w:color w:val="00B050"/>
-          <w:sz w:val="22"/>
-          <w:szCs w:val="22"/>
-        </w:rPr>
-        <w:t xml:space="preserve"> </w:t>
-      </w:r>
-      <w:r>
-        <w:rPr>
-          <w:color w:val="00B050"/>
-          <w:sz w:val="22"/>
-          <w:szCs w:val="22"/>
-        </w:rPr>
         <w:t>alterados</w:t>
       </w:r>
       <w:r>
@@ -7253,23 +7762,7 @@
           <w:sz w:val="22"/>
           <w:szCs w:val="22"/>
         </w:rPr>
-        <w:t>. Esses critérios podem incluir avaliações das mudanças,</w:t>
-      </w:r>
-      <w:r>
-        <w:rPr>
-          <w:color w:val="00B050"/>
-          <w:sz w:val="22"/>
-          <w:szCs w:val="22"/>
-        </w:rPr>
-        <w:t xml:space="preserve"> </w:t>
-      </w:r>
-      <w:r>
-        <w:rPr>
-          <w:color w:val="00B050"/>
-          <w:sz w:val="22"/>
-          <w:szCs w:val="22"/>
-        </w:rPr>
-        <w:t>nív</w:t>
+        <w:t>. Esses critérios podem incluir avaliações das mudanças, nív</w:t>
       </w:r>
       <w:r>
         <w:rPr>
@@ -7285,15 +7778,7 @@
           <w:sz w:val="22"/>
           <w:szCs w:val="22"/>
         </w:rPr>
-        <w:t xml:space="preserve">efeitos sobre o orçamento, cronograma e </w:t>
-      </w:r>
-      <w:r>
-        <w:rPr>
-          <w:color w:val="00B050"/>
-          <w:sz w:val="22"/>
-          <w:szCs w:val="22"/>
-        </w:rPr>
-        <w:t>qualidade. &gt;</w:t>
+        <w:t>efeitos sobre o orçamento, cronograma e qualidade. &gt;</w:t>
       </w:r>
     </w:p>
     <w:p>
@@ -7314,6 +7799,7 @@
         </w:rPr>
         <w:tab/>
       </w:r>
+      <w:bookmarkStart w:id="51" w:name="_Toc418267696"/>
       <w:r>
         <w:rPr>
           <w:rFonts w:eastAsia="Arial"/>
@@ -7322,6 +7808,7 @@
         </w:rPr>
         <w:t>9.3 Política de desvio</w:t>
       </w:r>
+      <w:bookmarkEnd w:id="51"/>
     </w:p>
     <w:p>
       <w:pPr>
@@ -7463,200 +7950,200 @@
           <w:szCs w:val="28"/>
         </w:rPr>
         <w:tab/>
-        <w:t>9.4 Procedimentos de controle</w:t>
-      </w:r>
-    </w:p>
-    <w:p>
-      <w:pPr>
-        <w:rPr>
-          <w:rFonts w:eastAsia="Arial"/>
-        </w:rPr>
-      </w:pPr>
-    </w:p>
-    <w:p>
-      <w:pPr>
-        <w:ind w:left="708" w:firstLine="708"/>
-        <w:rPr>
-          <w:color w:val="00B050"/>
-          <w:sz w:val="22"/>
-          <w:szCs w:val="22"/>
-        </w:rPr>
-      </w:pPr>
-      <w:proofErr w:type="gramStart"/>
-      <w:r>
-        <w:rPr>
-          <w:color w:val="00B050"/>
-          <w:sz w:val="22"/>
-          <w:szCs w:val="22"/>
-        </w:rPr>
-        <w:t xml:space="preserve">&lt; </w:t>
-      </w:r>
-      <w:r>
-        <w:rPr>
-          <w:color w:val="00B050"/>
-          <w:sz w:val="22"/>
-          <w:szCs w:val="22"/>
-        </w:rPr>
-        <w:t>Indicar</w:t>
-      </w:r>
-      <w:proofErr w:type="gramEnd"/>
-      <w:r>
-        <w:rPr>
-          <w:color w:val="00B050"/>
-          <w:sz w:val="22"/>
-          <w:szCs w:val="22"/>
-        </w:rPr>
-        <w:t xml:space="preserve"> os procedimentos de controle</w:t>
-      </w:r>
-      <w:r>
-        <w:rPr>
-          <w:color w:val="00B050"/>
-          <w:sz w:val="22"/>
-          <w:szCs w:val="22"/>
-        </w:rPr>
-        <w:t xml:space="preserve"> aplicados para o esforço de V &amp; V. Estes procedimentos devem descrever como produtos de software e </w:t>
-      </w:r>
-      <w:r>
-        <w:rPr>
-          <w:color w:val="00B050"/>
-          <w:sz w:val="22"/>
-          <w:szCs w:val="22"/>
-        </w:rPr>
-        <w:t xml:space="preserve">resultados de </w:t>
-      </w:r>
-      <w:r>
-        <w:rPr>
-          <w:color w:val="00B050"/>
-          <w:sz w:val="22"/>
-          <w:szCs w:val="22"/>
-        </w:rPr>
-        <w:t>V &amp; V devem ser configurados, protegidos e armazenados.</w:t>
-      </w:r>
-    </w:p>
-    <w:p>
-      <w:pPr>
-        <w:ind w:left="708" w:firstLine="708"/>
-        <w:rPr>
-          <w:rFonts w:eastAsia="Arial"/>
-        </w:rPr>
-      </w:pPr>
-      <w:r>
-        <w:rPr>
-          <w:color w:val="00B050"/>
-          <w:sz w:val="22"/>
-          <w:szCs w:val="22"/>
-        </w:rPr>
-        <w:t>Estes procedimentos</w:t>
-      </w:r>
-      <w:bookmarkStart w:id="53" w:name="_GoBack"/>
-      <w:bookmarkEnd w:id="53"/>
-      <w:r>
-        <w:rPr>
-          <w:color w:val="00B050"/>
-          <w:sz w:val="22"/>
-          <w:szCs w:val="22"/>
-        </w:rPr>
-        <w:t xml:space="preserve"> podem descrever a garantia de qualidade, gerenciamento de config</w:t>
-      </w:r>
-      <w:r>
-        <w:rPr>
-          <w:color w:val="00B050"/>
-          <w:sz w:val="22"/>
-          <w:szCs w:val="22"/>
-        </w:rPr>
-        <w:t>uração, gerenciamento de dados ou outras atividades que não forem abordada</w:t>
-      </w:r>
-      <w:r>
-        <w:rPr>
-          <w:color w:val="00B050"/>
-          <w:sz w:val="22"/>
-          <w:szCs w:val="22"/>
-        </w:rPr>
-        <w:t xml:space="preserve">s por outros esforços. </w:t>
-      </w:r>
-      <w:r>
-        <w:rPr>
-          <w:color w:val="00B050"/>
-          <w:sz w:val="22"/>
-          <w:szCs w:val="22"/>
-        </w:rPr>
-        <w:t>D</w:t>
-      </w:r>
-      <w:r>
-        <w:rPr>
-          <w:color w:val="00B050"/>
-          <w:sz w:val="22"/>
-          <w:szCs w:val="22"/>
-        </w:rPr>
-        <w:t>escrever como o esfo</w:t>
-      </w:r>
-      <w:r>
-        <w:rPr>
-          <w:color w:val="00B050"/>
-          <w:sz w:val="22"/>
-          <w:szCs w:val="22"/>
-        </w:rPr>
-        <w:t>rço de V &amp; V deve ser conforme</w:t>
-      </w:r>
-      <w:r>
-        <w:rPr>
-          <w:color w:val="00B050"/>
-          <w:sz w:val="22"/>
-          <w:szCs w:val="22"/>
-        </w:rPr>
-        <w:t xml:space="preserve"> com as disposições de segurança existentes e como a validade d</w:t>
-      </w:r>
-      <w:r>
-        <w:rPr>
-          <w:color w:val="00B050"/>
-          <w:sz w:val="22"/>
-          <w:szCs w:val="22"/>
-        </w:rPr>
-        <w:t xml:space="preserve">os resultados de V &amp; V </w:t>
-      </w:r>
-      <w:r>
-        <w:rPr>
-          <w:color w:val="00B050"/>
-          <w:sz w:val="22"/>
-          <w:szCs w:val="22"/>
-        </w:rPr>
-        <w:t xml:space="preserve">devem ser protegidos contra alterações não </w:t>
-      </w:r>
-      <w:r>
-        <w:rPr>
-          <w:color w:val="00B050"/>
-          <w:sz w:val="22"/>
-          <w:szCs w:val="22"/>
-        </w:rPr>
-        <w:t>autorizadas.</w:t>
-      </w:r>
-      <w:r>
-        <w:rPr>
-          <w:color w:val="00B050"/>
-          <w:sz w:val="22"/>
-          <w:szCs w:val="22"/>
-        </w:rPr>
-        <w:t xml:space="preserve"> &gt;</w:t>
-      </w:r>
-    </w:p>
-    <w:p>
-      <w:pPr>
-        <w:pStyle w:val="Ttulo3"/>
+      </w:r>
+      <w:bookmarkStart w:id="52" w:name="_Toc418267697"/>
+      <w:r>
         <w:rPr>
           <w:rFonts w:eastAsia="Arial"/>
           <w:color w:val="auto"/>
           <w:szCs w:val="28"/>
         </w:rPr>
-      </w:pPr>
-      <w:r>
+        <w:t>9.4 Procedimentos de controle</w:t>
+      </w:r>
+      <w:bookmarkEnd w:id="52"/>
+    </w:p>
+    <w:p>
+      <w:pPr>
+        <w:rPr>
+          <w:rFonts w:eastAsia="Arial"/>
+        </w:rPr>
+      </w:pPr>
+    </w:p>
+    <w:p>
+      <w:pPr>
+        <w:ind w:left="708" w:firstLine="708"/>
+        <w:rPr>
+          <w:color w:val="00B050"/>
+          <w:sz w:val="22"/>
+          <w:szCs w:val="22"/>
+        </w:rPr>
+      </w:pPr>
+      <w:proofErr w:type="gramStart"/>
+      <w:r>
+        <w:rPr>
+          <w:color w:val="00B050"/>
+          <w:sz w:val="22"/>
+          <w:szCs w:val="22"/>
+        </w:rPr>
+        <w:t xml:space="preserve">&lt; </w:t>
+      </w:r>
+      <w:r>
+        <w:rPr>
+          <w:color w:val="00B050"/>
+          <w:sz w:val="22"/>
+          <w:szCs w:val="22"/>
+        </w:rPr>
+        <w:t>Indicar</w:t>
+      </w:r>
+      <w:proofErr w:type="gramEnd"/>
+      <w:r>
+        <w:rPr>
+          <w:color w:val="00B050"/>
+          <w:sz w:val="22"/>
+          <w:szCs w:val="22"/>
+        </w:rPr>
+        <w:t xml:space="preserve"> os procedimentos de controle</w:t>
+      </w:r>
+      <w:r>
+        <w:rPr>
+          <w:color w:val="00B050"/>
+          <w:sz w:val="22"/>
+          <w:szCs w:val="22"/>
+        </w:rPr>
+        <w:t xml:space="preserve"> aplicados para o esforço de V &amp; V. Estes procedimentos devem descrever como produtos de software e </w:t>
+      </w:r>
+      <w:r>
+        <w:rPr>
+          <w:color w:val="00B050"/>
+          <w:sz w:val="22"/>
+          <w:szCs w:val="22"/>
+        </w:rPr>
+        <w:t xml:space="preserve">resultados de </w:t>
+      </w:r>
+      <w:r>
+        <w:rPr>
+          <w:color w:val="00B050"/>
+          <w:sz w:val="22"/>
+          <w:szCs w:val="22"/>
+        </w:rPr>
+        <w:t>V &amp; V devem ser configurados, protegidos e armazenados.</w:t>
+      </w:r>
+    </w:p>
+    <w:p>
+      <w:pPr>
+        <w:ind w:left="708" w:firstLine="708"/>
+        <w:rPr>
+          <w:rFonts w:eastAsia="Arial"/>
+        </w:rPr>
+      </w:pPr>
+      <w:r>
+        <w:rPr>
+          <w:color w:val="00B050"/>
+          <w:sz w:val="22"/>
+          <w:szCs w:val="22"/>
+        </w:rPr>
+        <w:t>Estes procedimentos podem descrever a garantia de qualidade, gerenciamento de config</w:t>
+      </w:r>
+      <w:r>
+        <w:rPr>
+          <w:color w:val="00B050"/>
+          <w:sz w:val="22"/>
+          <w:szCs w:val="22"/>
+        </w:rPr>
+        <w:t>uração, gerenciamento de dados ou outras atividades que não forem abordada</w:t>
+      </w:r>
+      <w:r>
+        <w:rPr>
+          <w:color w:val="00B050"/>
+          <w:sz w:val="22"/>
+          <w:szCs w:val="22"/>
+        </w:rPr>
+        <w:t xml:space="preserve">s por outros esforços. </w:t>
+      </w:r>
+      <w:r>
+        <w:rPr>
+          <w:color w:val="00B050"/>
+          <w:sz w:val="22"/>
+          <w:szCs w:val="22"/>
+        </w:rPr>
+        <w:t>D</w:t>
+      </w:r>
+      <w:r>
+        <w:rPr>
+          <w:color w:val="00B050"/>
+          <w:sz w:val="22"/>
+          <w:szCs w:val="22"/>
+        </w:rPr>
+        <w:t>escrever como o esfo</w:t>
+      </w:r>
+      <w:r>
+        <w:rPr>
+          <w:color w:val="00B050"/>
+          <w:sz w:val="22"/>
+          <w:szCs w:val="22"/>
+        </w:rPr>
+        <w:t>rço de V &amp; V deve ser conforme</w:t>
+      </w:r>
+      <w:r>
+        <w:rPr>
+          <w:color w:val="00B050"/>
+          <w:sz w:val="22"/>
+          <w:szCs w:val="22"/>
+        </w:rPr>
+        <w:t xml:space="preserve"> com as disposições de segurança existentes e como a validade d</w:t>
+      </w:r>
+      <w:r>
+        <w:rPr>
+          <w:color w:val="00B050"/>
+          <w:sz w:val="22"/>
+          <w:szCs w:val="22"/>
+        </w:rPr>
+        <w:t xml:space="preserve">os resultados de V &amp; V </w:t>
+      </w:r>
+      <w:r>
+        <w:rPr>
+          <w:color w:val="00B050"/>
+          <w:sz w:val="22"/>
+          <w:szCs w:val="22"/>
+        </w:rPr>
+        <w:t>devem ser protegidos contra alterações não autorizadas.</w:t>
+      </w:r>
+      <w:r>
+        <w:rPr>
+          <w:color w:val="00B050"/>
+          <w:sz w:val="22"/>
+          <w:szCs w:val="22"/>
+        </w:rPr>
+        <w:t xml:space="preserve"> &gt;</w:t>
+      </w:r>
+    </w:p>
+    <w:p>
+      <w:pPr>
+        <w:pStyle w:val="Ttulo3"/>
         <w:rPr>
           <w:rFonts w:eastAsia="Arial"/>
           <w:color w:val="auto"/>
           <w:szCs w:val="28"/>
         </w:rPr>
+      </w:pPr>
+      <w:r>
+        <w:rPr>
+          <w:rFonts w:eastAsia="Arial"/>
+          <w:color w:val="auto"/>
+          <w:szCs w:val="28"/>
+        </w:rPr>
         <w:tab/>
+      </w:r>
+      <w:bookmarkStart w:id="53" w:name="_Toc418267698"/>
+      <w:r>
+        <w:rPr>
+          <w:rFonts w:eastAsia="Arial"/>
+          <w:color w:val="auto"/>
+          <w:szCs w:val="28"/>
+        </w:rPr>
         <w:t>9.5 Padrões, práticas e convenções</w:t>
       </w:r>
+      <w:bookmarkEnd w:id="53"/>
     </w:p>
     <w:p>
       <w:pPr>
@@ -7764,12 +8251,14 @@
           <w:szCs w:val="36"/>
         </w:rPr>
       </w:pPr>
+      <w:bookmarkStart w:id="54" w:name="_Toc418267699"/>
       <w:r>
         <w:rPr>
           <w:rFonts w:eastAsia="Arial"/>
           <w:color w:val="auto"/>
           <w:szCs w:val="36"/>
         </w:rPr>
+        <w:lastRenderedPageBreak/>
         <w:t xml:space="preserve">10. </w:t>
       </w:r>
       <w:r>
@@ -7780,6 +8269,7 @@
         </w:rPr>
         <w:t>Requisitos da documentação dos testes de V&amp;V</w:t>
       </w:r>
+      <w:bookmarkEnd w:id="54"/>
     </w:p>
     <w:p/>
     <w:p>
@@ -7804,7 +8294,6 @@
           <w:szCs w:val="22"/>
           <w:lang w:eastAsia="en-US"/>
         </w:rPr>
-        <w:lastRenderedPageBreak/>
         <w:t xml:space="preserve">Os </w:t>
       </w:r>
       <w:r>
@@ -10011,7 +10500,7 @@
 </file>
 
 <file path=customXml/itemProps1.xml><?xml version="1.0" encoding="utf-8"?>
-<ds:datastoreItem xmlns:ds="http://schemas.openxmlformats.org/officeDocument/2006/customXml" ds:itemID="{0CC797BB-B2E4-4555-8393-000611A4A795}">
+<ds:datastoreItem xmlns:ds="http://schemas.openxmlformats.org/officeDocument/2006/customXml" ds:itemID="{C468BE6D-6300-4F2E-A24E-411B18CB311F}">
   <ds:schemaRefs>
     <ds:schemaRef ds:uri="http://schemas.openxmlformats.org/officeDocument/2006/bibliography"/>
   </ds:schemaRefs>

</xml_diff>

<commit_message>
Alterando o caminho do Processo de V&V
O processo foi movido para a pasta mais apropriada e a referencia
pendente a um dos templates do PVVS foi adicionada.
</commit_message>
<xml_diff>
--- a/Artefatos de Documentação/Processo Genérico/6-Verificacao e Validacao/Templates/Plano de Verificação e Validação.docx
+++ b/Artefatos de Documentação/Processo Genérico/6-Verificacao e Validacao/Templates/Plano de Verificação e Validação.docx
@@ -6429,7 +6429,6 @@
                 <w:szCs w:val="22"/>
               </w:rPr>
             </w:pPr>
-            <w:bookmarkStart w:id="47" w:name="_GoBack" w:colFirst="0" w:colLast="3"/>
             <w:r>
               <w:rPr>
                 <w:color w:val="auto"/>
@@ -6510,7 +6509,6 @@
           </w:p>
         </w:tc>
       </w:tr>
-      <w:bookmarkEnd w:id="47"/>
       <w:tr>
         <w:trPr>
           <w:trHeight w:val="1291"/>
@@ -7021,87 +7019,87 @@
           <w:rFonts w:eastAsia="Arial"/>
         </w:rPr>
       </w:pPr>
-      <w:bookmarkStart w:id="48" w:name="h.mlwc7sfedwxg" w:colFirst="0" w:colLast="0"/>
-      <w:bookmarkStart w:id="49" w:name="_Toc417991411"/>
-      <w:bookmarkStart w:id="50" w:name="_Toc418431637"/>
+      <w:bookmarkStart w:id="47" w:name="h.mlwc7sfedwxg" w:colFirst="0" w:colLast="0"/>
+      <w:bookmarkStart w:id="48" w:name="_Toc417991411"/>
+      <w:bookmarkStart w:id="49" w:name="_Toc418431637"/>
+      <w:bookmarkEnd w:id="47"/>
+      <w:r>
+        <w:rPr>
+          <w:rFonts w:eastAsia="Arial"/>
+        </w:rPr>
+        <w:t xml:space="preserve">8. </w:t>
+      </w:r>
       <w:bookmarkEnd w:id="48"/>
       <w:r>
         <w:rPr>
           <w:rFonts w:eastAsia="Arial"/>
         </w:rPr>
-        <w:t xml:space="preserve">8. </w:t>
+        <w:t>Requisitos de relatórios de V&amp;V</w:t>
       </w:r>
       <w:bookmarkEnd w:id="49"/>
-      <w:r>
-        <w:rPr>
-          <w:rFonts w:eastAsia="Arial"/>
-        </w:rPr>
-        <w:t>Requisitos de relatórios de V&amp;V</w:t>
-      </w:r>
+    </w:p>
+    <w:p>
+      <w:pPr>
+        <w:rPr>
+          <w:rFonts w:eastAsia="Arial"/>
+        </w:rPr>
+      </w:pPr>
+    </w:p>
+    <w:p>
+      <w:pPr>
+        <w:jc w:val="both"/>
+        <w:rPr>
+          <w:rFonts w:eastAsia="Arial"/>
+          <w:color w:val="00B050"/>
+          <w:sz w:val="22"/>
+          <w:szCs w:val="22"/>
+        </w:rPr>
+      </w:pPr>
+      <w:r>
+        <w:rPr>
+          <w:rFonts w:eastAsia="Arial"/>
+        </w:rPr>
+        <w:tab/>
+      </w:r>
+      <w:r>
+        <w:rPr>
+          <w:rFonts w:eastAsia="Arial"/>
+          <w:color w:val="00B050"/>
+          <w:sz w:val="22"/>
+          <w:szCs w:val="22"/>
+        </w:rPr>
+        <w:t>&lt;. Especificar</w:t>
+      </w:r>
+      <w:r>
+        <w:rPr>
+          <w:rFonts w:eastAsia="Arial"/>
+          <w:color w:val="00B050"/>
+          <w:sz w:val="22"/>
+          <w:szCs w:val="22"/>
+        </w:rPr>
+        <w:t xml:space="preserve"> o propósito, conteúdo, formato, recipientes e uma data de</w:t>
+      </w:r>
+      <w:r>
+        <w:rPr>
+          <w:rFonts w:eastAsia="Arial"/>
+          <w:color w:val="00B050"/>
+          <w:sz w:val="22"/>
+          <w:szCs w:val="22"/>
+        </w:rPr>
+        <w:t xml:space="preserve"> todos os relatórios de V &amp; V&gt; </w:t>
+      </w:r>
+    </w:p>
+    <w:p>
+      <w:pPr>
+        <w:pStyle w:val="Ttulo2"/>
+      </w:pPr>
+      <w:bookmarkStart w:id="50" w:name="h.4r6b4q3kwsu0" w:colFirst="0" w:colLast="0"/>
+      <w:bookmarkStart w:id="51" w:name="_Toc418431638"/>
       <w:bookmarkEnd w:id="50"/>
-    </w:p>
-    <w:p>
-      <w:pPr>
-        <w:rPr>
-          <w:rFonts w:eastAsia="Arial"/>
-        </w:rPr>
-      </w:pPr>
-    </w:p>
-    <w:p>
-      <w:pPr>
-        <w:jc w:val="both"/>
-        <w:rPr>
-          <w:rFonts w:eastAsia="Arial"/>
-          <w:color w:val="00B050"/>
-          <w:sz w:val="22"/>
-          <w:szCs w:val="22"/>
-        </w:rPr>
-      </w:pPr>
-      <w:r>
-        <w:rPr>
-          <w:rFonts w:eastAsia="Arial"/>
-        </w:rPr>
-        <w:tab/>
-      </w:r>
-      <w:r>
-        <w:rPr>
-          <w:rFonts w:eastAsia="Arial"/>
-          <w:color w:val="00B050"/>
-          <w:sz w:val="22"/>
-          <w:szCs w:val="22"/>
-        </w:rPr>
-        <w:t>&lt;. Especificar</w:t>
-      </w:r>
-      <w:r>
-        <w:rPr>
-          <w:rFonts w:eastAsia="Arial"/>
-          <w:color w:val="00B050"/>
-          <w:sz w:val="22"/>
-          <w:szCs w:val="22"/>
-        </w:rPr>
-        <w:t xml:space="preserve"> o propósito, conteúdo, formato, recipientes e uma data de</w:t>
-      </w:r>
-      <w:r>
-        <w:rPr>
-          <w:rFonts w:eastAsia="Arial"/>
-          <w:color w:val="00B050"/>
-          <w:sz w:val="22"/>
-          <w:szCs w:val="22"/>
-        </w:rPr>
-        <w:t xml:space="preserve"> todos os relatórios de V &amp; V&gt; </w:t>
-      </w:r>
-    </w:p>
-    <w:p>
-      <w:pPr>
-        <w:pStyle w:val="Ttulo2"/>
-      </w:pPr>
-      <w:bookmarkStart w:id="51" w:name="h.4r6b4q3kwsu0" w:colFirst="0" w:colLast="0"/>
-      <w:bookmarkStart w:id="52" w:name="_Toc418431638"/>
+      <w:r>
+        <w:t>9. Requisitos administrativos de V&amp;V</w:t>
+      </w:r>
       <w:bookmarkEnd w:id="51"/>
-      <w:r>
-        <w:t>9. Requisitos administrativos de V&amp;V</w:t>
-      </w:r>
-      <w:bookmarkEnd w:id="52"/>
     </w:p>
     <w:p>
       <w:pPr>
@@ -7155,7 +7153,7 @@
         </w:rPr>
         <w:tab/>
       </w:r>
-      <w:bookmarkStart w:id="53" w:name="_Toc418431639"/>
+      <w:bookmarkStart w:id="52" w:name="_Toc418431639"/>
       <w:r>
         <w:rPr>
           <w:szCs w:val="28"/>
@@ -7168,7 +7166,7 @@
         </w:rPr>
         <w:t xml:space="preserve"> Resolução de anomalias e relatos</w:t>
       </w:r>
-      <w:bookmarkEnd w:id="53"/>
+      <w:bookmarkEnd w:id="52"/>
     </w:p>
     <w:p>
       <w:pPr>
@@ -7245,7 +7243,7 @@
         </w:rPr>
         <w:tab/>
       </w:r>
-      <w:bookmarkStart w:id="54" w:name="_Toc418431640"/>
+      <w:bookmarkStart w:id="53" w:name="_Toc418431640"/>
       <w:r>
         <w:rPr>
           <w:color w:val="auto"/>
@@ -7253,7 +7251,7 @@
         </w:rPr>
         <w:t>9.2 Política de iteração de tarefa</w:t>
       </w:r>
-      <w:bookmarkEnd w:id="54"/>
+      <w:bookmarkEnd w:id="53"/>
     </w:p>
     <w:p>
       <w:pPr>
@@ -7388,7 +7386,7 @@
         </w:rPr>
         <w:tab/>
       </w:r>
-      <w:bookmarkStart w:id="55" w:name="_Toc418431641"/>
+      <w:bookmarkStart w:id="54" w:name="_Toc418431641"/>
       <w:r>
         <w:rPr>
           <w:rFonts w:eastAsia="Arial"/>
@@ -7397,7 +7395,7 @@
         </w:rPr>
         <w:t>9.3 Política de desvio</w:t>
       </w:r>
-      <w:bookmarkEnd w:id="55"/>
+      <w:bookmarkEnd w:id="54"/>
     </w:p>
     <w:p>
       <w:pPr>
@@ -7522,7 +7520,7 @@
         </w:rPr>
         <w:tab/>
       </w:r>
-      <w:bookmarkStart w:id="56" w:name="_Toc418431642"/>
+      <w:bookmarkStart w:id="55" w:name="_Toc418431642"/>
       <w:r>
         <w:rPr>
           <w:rFonts w:eastAsia="Arial"/>
@@ -7531,7 +7529,7 @@
         </w:rPr>
         <w:t>9.4 Procedimentos de controle</w:t>
       </w:r>
-      <w:bookmarkEnd w:id="56"/>
+      <w:bookmarkEnd w:id="55"/>
     </w:p>
     <w:p>
       <w:pPr>
@@ -7696,7 +7694,7 @@
         </w:rPr>
         <w:tab/>
       </w:r>
-      <w:bookmarkStart w:id="57" w:name="_Toc418431643"/>
+      <w:bookmarkStart w:id="56" w:name="_Toc418431643"/>
       <w:r>
         <w:rPr>
           <w:rFonts w:eastAsia="Arial"/>
@@ -7705,7 +7703,7 @@
         </w:rPr>
         <w:t>9.5 Padrões, práticas e convenções</w:t>
       </w:r>
-      <w:bookmarkEnd w:id="57"/>
+      <w:bookmarkEnd w:id="56"/>
     </w:p>
     <w:p>
       <w:pPr>
@@ -7795,7 +7793,7 @@
           <w:szCs w:val="36"/>
         </w:rPr>
       </w:pPr>
-      <w:bookmarkStart w:id="58" w:name="_Toc418431644"/>
+      <w:bookmarkStart w:id="57" w:name="_Toc418431644"/>
       <w:r>
         <w:rPr>
           <w:rFonts w:eastAsia="Arial"/>
@@ -7812,7 +7810,7 @@
         </w:rPr>
         <w:t>Requisitos da documentação dos testes de V&amp;V</w:t>
       </w:r>
-      <w:bookmarkEnd w:id="58"/>
+      <w:bookmarkEnd w:id="57"/>
     </w:p>
     <w:p/>
     <w:p>
@@ -8102,50 +8100,24 @@
         </w:rPr>
         <w:t xml:space="preserve">5) </w:t>
       </w:r>
-      <w:r>
-        <w:rPr>
-          <w:rFonts w:ascii="TimesNewRoman" w:eastAsiaTheme="minorHAnsi" w:hAnsi="TimesNewRoman" w:cs="TimesNewRoman"/>
-          <w:color w:val="000000" w:themeColor="text1"/>
-          <w:sz w:val="22"/>
-          <w:szCs w:val="22"/>
-          <w:lang w:eastAsia="en-US"/>
-        </w:rPr>
-        <w:t>[Ref.</w:t>
-      </w:r>
-      <w:r>
-        <w:rPr>
-          <w:rFonts w:ascii="TimesNewRoman" w:eastAsiaTheme="minorHAnsi" w:hAnsi="TimesNewRoman" w:cs="TimesNewRoman"/>
-          <w:color w:val="000000" w:themeColor="text1"/>
-          <w:sz w:val="22"/>
-          <w:szCs w:val="22"/>
-          <w:lang w:eastAsia="en-US"/>
-        </w:rPr>
-        <w:t xml:space="preserve"> Pendente</w:t>
-      </w:r>
-      <w:r>
-        <w:rPr>
-          <w:rFonts w:ascii="TimesNewRoman" w:eastAsiaTheme="minorHAnsi" w:hAnsi="TimesNewRoman" w:cs="TimesNewRoman"/>
-          <w:color w:val="000000" w:themeColor="text1"/>
-          <w:sz w:val="22"/>
-          <w:szCs w:val="22"/>
-          <w:lang w:eastAsia="en-US"/>
-        </w:rPr>
-        <w:t xml:space="preserve">] </w:t>
-      </w:r>
-      <w:r>
-        <w:rPr>
-          <w:rFonts w:ascii="TimesNewRoman" w:eastAsiaTheme="minorHAnsi" w:hAnsi="TimesNewRoman" w:cs="TimesNewRoman"/>
-          <w:color w:val="000000" w:themeColor="text1"/>
-          <w:sz w:val="22"/>
-          <w:szCs w:val="22"/>
-          <w:lang w:eastAsia="en-US"/>
-        </w:rPr>
-        <w:t>Resultados de Teste.</w:t>
-      </w:r>
+      <w:hyperlink r:id="rId12" w:history="1">
+        <w:r>
+          <w:rPr>
+            <w:rStyle w:val="Hyperlink"/>
+            <w:rFonts w:ascii="TimesNewRoman" w:eastAsiaTheme="minorHAnsi" w:hAnsi="TimesNewRoman" w:cs="TimesNewRoman"/>
+            <w:sz w:val="22"/>
+            <w:szCs w:val="22"/>
+            <w:lang w:eastAsia="en-US"/>
+          </w:rPr>
+          <w:t>Resultados de Teste.</w:t>
+        </w:r>
+      </w:hyperlink>
+      <w:bookmarkStart w:id="58" w:name="_GoBack"/>
+      <w:bookmarkEnd w:id="58"/>
     </w:p>
     <w:sectPr>
-      <w:headerReference w:type="default" r:id="rId12"/>
-      <w:footerReference w:type="default" r:id="rId13"/>
+      <w:headerReference w:type="default" r:id="rId13"/>
+      <w:footerReference w:type="default" r:id="rId14"/>
       <w:pgSz w:w="11906" w:h="16838"/>
       <w:pgMar w:top="1417" w:right="1440" w:bottom="1417" w:left="1440" w:header="720" w:footer="720" w:gutter="0"/>
       <w:pgNumType w:start="1"/>
@@ -8287,7 +8259,7 @@
             <w:rPr>
               <w:noProof/>
             </w:rPr>
-            <w:t>9</w:t>
+            <w:t>8</w:t>
           </w:r>
           <w:r>
             <w:fldChar w:fldCharType="end"/>
@@ -9901,7 +9873,7 @@
 </file>
 
 <file path=customXml/itemProps1.xml><?xml version="1.0" encoding="utf-8"?>
-<ds:datastoreItem xmlns:ds="http://schemas.openxmlformats.org/officeDocument/2006/customXml" ds:itemID="{7D3797CA-52EB-449F-98C6-FD90B5EA6391}">
+<ds:datastoreItem xmlns:ds="http://schemas.openxmlformats.org/officeDocument/2006/customXml" ds:itemID="{B42D6F1C-C627-4A0C-AD40-A4FB1F70A140}">
   <ds:schemaRefs>
     <ds:schemaRef ds:uri="http://schemas.openxmlformats.org/officeDocument/2006/bibliography"/>
   </ds:schemaRefs>

</xml_diff>

<commit_message>
Adicionando o template de Relatório de Atividades de V&V
O template foi criado. a referencia contida no PVVS para o template de
plano de teste de [nível] foi atualizada e alguns ajustes foram
realizados no plano de teste [nível]
</commit_message>
<xml_diff>
--- a/Artefatos de Documentação/Processo Genérico/6-Verificacao e Validacao/Templates/Plano de Verificação e Validação.docx
+++ b/Artefatos de Documentação/Processo Genérico/6-Verificacao e Validacao/Templates/Plano de Verificação e Validação.docx
@@ -7945,34 +7945,8 @@
             <w:szCs w:val="22"/>
             <w:lang w:eastAsia="en-US"/>
           </w:rPr>
-          <w:t>Plano de Teste.</w:t>
-        </w:r>
-      </w:hyperlink>
-    </w:p>
-    <w:p>
-      <w:pPr>
-        <w:autoSpaceDE w:val="0"/>
-        <w:autoSpaceDN w:val="0"/>
-        <w:adjustRightInd w:val="0"/>
-        <w:rPr>
-          <w:rFonts w:ascii="TimesNewRoman" w:eastAsiaTheme="minorHAnsi" w:hAnsi="TimesNewRoman" w:cs="TimesNewRoman"/>
-          <w:color w:val="000000" w:themeColor="text1"/>
-          <w:sz w:val="22"/>
-          <w:szCs w:val="22"/>
-          <w:lang w:eastAsia="en-US"/>
-        </w:rPr>
-      </w:pPr>
-      <w:r>
-        <w:rPr>
-          <w:rFonts w:ascii="TimesNewRoman" w:eastAsiaTheme="minorHAnsi" w:hAnsi="TimesNewRoman" w:cs="TimesNewRoman"/>
-          <w:color w:val="000000" w:themeColor="text1"/>
-          <w:sz w:val="22"/>
-          <w:szCs w:val="22"/>
-          <w:lang w:eastAsia="en-US"/>
-        </w:rPr>
-        <w:t xml:space="preserve">2) </w:t>
-      </w:r>
-      <w:hyperlink r:id="rId9" w:history="1">
+          <w:t>Plano de T</w:t>
+        </w:r>
         <w:r>
           <w:rPr>
             <w:rStyle w:val="Hyperlink"/>
@@ -7981,44 +7955,8 @@
             <w:szCs w:val="22"/>
             <w:lang w:eastAsia="en-US"/>
           </w:rPr>
-          <w:t>Design de Teste.</w:t>
-        </w:r>
-      </w:hyperlink>
-    </w:p>
-    <w:p>
-      <w:pPr>
-        <w:autoSpaceDE w:val="0"/>
-        <w:autoSpaceDN w:val="0"/>
-        <w:adjustRightInd w:val="0"/>
-        <w:rPr>
-          <w:rFonts w:ascii="TimesNewRoman" w:eastAsiaTheme="minorHAnsi" w:hAnsi="TimesNewRoman" w:cs="TimesNewRoman"/>
-          <w:color w:val="000000" w:themeColor="text1"/>
-          <w:sz w:val="22"/>
-          <w:szCs w:val="22"/>
-          <w:lang w:eastAsia="en-US"/>
-        </w:rPr>
-      </w:pPr>
-      <w:r>
-        <w:rPr>
-          <w:rFonts w:ascii="TimesNewRoman" w:eastAsiaTheme="minorHAnsi" w:hAnsi="TimesNewRoman" w:cs="TimesNewRoman"/>
-          <w:color w:val="000000" w:themeColor="text1"/>
-          <w:sz w:val="22"/>
-          <w:szCs w:val="22"/>
-          <w:lang w:eastAsia="en-US"/>
-        </w:rPr>
-        <w:t>3)</w:t>
-      </w:r>
-      <w:r>
-        <w:rPr>
-          <w:rFonts w:ascii="TimesNewRoman" w:eastAsiaTheme="minorHAnsi" w:hAnsi="TimesNewRoman" w:cs="TimesNewRoman"/>
-          <w:color w:val="000000" w:themeColor="text1"/>
-          <w:sz w:val="22"/>
-          <w:szCs w:val="22"/>
-          <w:lang w:eastAsia="en-US"/>
-        </w:rPr>
-        <w:t xml:space="preserve"> </w:t>
-      </w:r>
-      <w:hyperlink r:id="rId10" w:history="1">
+          <w:t>e</w:t>
+        </w:r>
         <w:r>
           <w:rPr>
             <w:rStyle w:val="Hyperlink"/>
@@ -8027,8 +7965,34 @@
             <w:szCs w:val="22"/>
             <w:lang w:eastAsia="en-US"/>
           </w:rPr>
-          <w:t>Caso</w:t>
-        </w:r>
+          <w:t>ste.</w:t>
+        </w:r>
+      </w:hyperlink>
+    </w:p>
+    <w:p>
+      <w:pPr>
+        <w:autoSpaceDE w:val="0"/>
+        <w:autoSpaceDN w:val="0"/>
+        <w:adjustRightInd w:val="0"/>
+        <w:rPr>
+          <w:rFonts w:ascii="TimesNewRoman" w:eastAsiaTheme="minorHAnsi" w:hAnsi="TimesNewRoman" w:cs="TimesNewRoman"/>
+          <w:color w:val="000000" w:themeColor="text1"/>
+          <w:sz w:val="22"/>
+          <w:szCs w:val="22"/>
+          <w:lang w:eastAsia="en-US"/>
+        </w:rPr>
+      </w:pPr>
+      <w:r>
+        <w:rPr>
+          <w:rFonts w:ascii="TimesNewRoman" w:eastAsiaTheme="minorHAnsi" w:hAnsi="TimesNewRoman" w:cs="TimesNewRoman"/>
+          <w:color w:val="000000" w:themeColor="text1"/>
+          <w:sz w:val="22"/>
+          <w:szCs w:val="22"/>
+          <w:lang w:eastAsia="en-US"/>
+        </w:rPr>
+        <w:t xml:space="preserve">2) </w:t>
+      </w:r>
+      <w:hyperlink r:id="rId9" w:history="1">
         <w:r>
           <w:rPr>
             <w:rStyle w:val="Hyperlink"/>
@@ -8037,34 +8001,8 @@
             <w:szCs w:val="22"/>
             <w:lang w:eastAsia="en-US"/>
           </w:rPr>
-          <w:t xml:space="preserve"> de Teste.</w:t>
-        </w:r>
-      </w:hyperlink>
-    </w:p>
-    <w:p>
-      <w:pPr>
-        <w:autoSpaceDE w:val="0"/>
-        <w:autoSpaceDN w:val="0"/>
-        <w:adjustRightInd w:val="0"/>
-        <w:rPr>
-          <w:rFonts w:ascii="TimesNewRoman" w:eastAsiaTheme="minorHAnsi" w:hAnsi="TimesNewRoman" w:cs="TimesNewRoman"/>
-          <w:color w:val="000000" w:themeColor="text1"/>
-          <w:sz w:val="22"/>
-          <w:szCs w:val="22"/>
-          <w:lang w:eastAsia="en-US"/>
-        </w:rPr>
-      </w:pPr>
-      <w:r>
-        <w:rPr>
-          <w:rFonts w:ascii="TimesNewRoman" w:eastAsiaTheme="minorHAnsi" w:hAnsi="TimesNewRoman" w:cs="TimesNewRoman"/>
-          <w:color w:val="000000" w:themeColor="text1"/>
-          <w:sz w:val="22"/>
-          <w:szCs w:val="22"/>
-          <w:lang w:eastAsia="en-US"/>
-        </w:rPr>
-        <w:t xml:space="preserve">4) </w:t>
-      </w:r>
-      <w:hyperlink r:id="rId11" w:history="1">
+          <w:t>Design de Tes</w:t>
+        </w:r>
         <w:r>
           <w:rPr>
             <w:rStyle w:val="Hyperlink"/>
@@ -8073,34 +8011,8 @@
             <w:szCs w:val="22"/>
             <w:lang w:eastAsia="en-US"/>
           </w:rPr>
-          <w:t>Procedimentos de Teste.</w:t>
-        </w:r>
-      </w:hyperlink>
-    </w:p>
-    <w:p>
-      <w:pPr>
-        <w:autoSpaceDE w:val="0"/>
-        <w:autoSpaceDN w:val="0"/>
-        <w:adjustRightInd w:val="0"/>
-        <w:rPr>
-          <w:rFonts w:ascii="TimesNewRoman" w:eastAsiaTheme="minorHAnsi" w:hAnsi="TimesNewRoman" w:cs="TimesNewRoman"/>
-          <w:color w:val="000000" w:themeColor="text1"/>
-          <w:sz w:val="22"/>
-          <w:szCs w:val="22"/>
-          <w:lang w:eastAsia="en-US"/>
-        </w:rPr>
-      </w:pPr>
-      <w:r>
-        <w:rPr>
-          <w:rFonts w:ascii="TimesNewRoman" w:eastAsiaTheme="minorHAnsi" w:hAnsi="TimesNewRoman" w:cs="TimesNewRoman"/>
-          <w:color w:val="000000" w:themeColor="text1"/>
-          <w:sz w:val="22"/>
-          <w:szCs w:val="22"/>
-          <w:lang w:eastAsia="en-US"/>
-        </w:rPr>
-        <w:t xml:space="preserve">5) </w:t>
-      </w:r>
-      <w:hyperlink r:id="rId12" w:history="1">
+          <w:t>t</w:t>
+        </w:r>
         <w:r>
           <w:rPr>
             <w:rStyle w:val="Hyperlink"/>
@@ -8109,7 +8021,195 @@
             <w:szCs w:val="22"/>
             <w:lang w:eastAsia="en-US"/>
           </w:rPr>
-          <w:t>Resultados de Teste.</w:t>
+          <w:t>e.</w:t>
+        </w:r>
+      </w:hyperlink>
+    </w:p>
+    <w:p>
+      <w:pPr>
+        <w:autoSpaceDE w:val="0"/>
+        <w:autoSpaceDN w:val="0"/>
+        <w:adjustRightInd w:val="0"/>
+        <w:rPr>
+          <w:rFonts w:ascii="TimesNewRoman" w:eastAsiaTheme="minorHAnsi" w:hAnsi="TimesNewRoman" w:cs="TimesNewRoman"/>
+          <w:color w:val="000000" w:themeColor="text1"/>
+          <w:sz w:val="22"/>
+          <w:szCs w:val="22"/>
+          <w:lang w:eastAsia="en-US"/>
+        </w:rPr>
+      </w:pPr>
+      <w:r>
+        <w:rPr>
+          <w:rFonts w:ascii="TimesNewRoman" w:eastAsiaTheme="minorHAnsi" w:hAnsi="TimesNewRoman" w:cs="TimesNewRoman"/>
+          <w:color w:val="000000" w:themeColor="text1"/>
+          <w:sz w:val="22"/>
+          <w:szCs w:val="22"/>
+          <w:lang w:eastAsia="en-US"/>
+        </w:rPr>
+        <w:t>3)</w:t>
+      </w:r>
+      <w:r>
+        <w:rPr>
+          <w:rFonts w:ascii="TimesNewRoman" w:eastAsiaTheme="minorHAnsi" w:hAnsi="TimesNewRoman" w:cs="TimesNewRoman"/>
+          <w:color w:val="000000" w:themeColor="text1"/>
+          <w:sz w:val="22"/>
+          <w:szCs w:val="22"/>
+          <w:lang w:eastAsia="en-US"/>
+        </w:rPr>
+        <w:t xml:space="preserve"> </w:t>
+      </w:r>
+      <w:hyperlink r:id="rId10" w:history="1">
+        <w:r>
+          <w:rPr>
+            <w:rStyle w:val="Hyperlink"/>
+            <w:rFonts w:ascii="TimesNewRoman" w:eastAsiaTheme="minorHAnsi" w:hAnsi="TimesNewRoman" w:cs="TimesNewRoman"/>
+            <w:sz w:val="22"/>
+            <w:szCs w:val="22"/>
+            <w:lang w:eastAsia="en-US"/>
+          </w:rPr>
+          <w:t>Caso</w:t>
+        </w:r>
+        <w:r>
+          <w:rPr>
+            <w:rStyle w:val="Hyperlink"/>
+            <w:rFonts w:ascii="TimesNewRoman" w:eastAsiaTheme="minorHAnsi" w:hAnsi="TimesNewRoman" w:cs="TimesNewRoman"/>
+            <w:sz w:val="22"/>
+            <w:szCs w:val="22"/>
+            <w:lang w:eastAsia="en-US"/>
+          </w:rPr>
+          <w:t xml:space="preserve"> de T</w:t>
+        </w:r>
+        <w:r>
+          <w:rPr>
+            <w:rStyle w:val="Hyperlink"/>
+            <w:rFonts w:ascii="TimesNewRoman" w:eastAsiaTheme="minorHAnsi" w:hAnsi="TimesNewRoman" w:cs="TimesNewRoman"/>
+            <w:sz w:val="22"/>
+            <w:szCs w:val="22"/>
+            <w:lang w:eastAsia="en-US"/>
+          </w:rPr>
+          <w:t>e</w:t>
+        </w:r>
+        <w:r>
+          <w:rPr>
+            <w:rStyle w:val="Hyperlink"/>
+            <w:rFonts w:ascii="TimesNewRoman" w:eastAsiaTheme="minorHAnsi" w:hAnsi="TimesNewRoman" w:cs="TimesNewRoman"/>
+            <w:sz w:val="22"/>
+            <w:szCs w:val="22"/>
+            <w:lang w:eastAsia="en-US"/>
+          </w:rPr>
+          <w:t>ste.</w:t>
+        </w:r>
+      </w:hyperlink>
+    </w:p>
+    <w:p>
+      <w:pPr>
+        <w:autoSpaceDE w:val="0"/>
+        <w:autoSpaceDN w:val="0"/>
+        <w:adjustRightInd w:val="0"/>
+        <w:rPr>
+          <w:rFonts w:ascii="TimesNewRoman" w:eastAsiaTheme="minorHAnsi" w:hAnsi="TimesNewRoman" w:cs="TimesNewRoman"/>
+          <w:color w:val="000000" w:themeColor="text1"/>
+          <w:sz w:val="22"/>
+          <w:szCs w:val="22"/>
+          <w:lang w:eastAsia="en-US"/>
+        </w:rPr>
+      </w:pPr>
+      <w:r>
+        <w:rPr>
+          <w:rFonts w:ascii="TimesNewRoman" w:eastAsiaTheme="minorHAnsi" w:hAnsi="TimesNewRoman" w:cs="TimesNewRoman"/>
+          <w:color w:val="000000" w:themeColor="text1"/>
+          <w:sz w:val="22"/>
+          <w:szCs w:val="22"/>
+          <w:lang w:eastAsia="en-US"/>
+        </w:rPr>
+        <w:t xml:space="preserve">4) </w:t>
+      </w:r>
+      <w:hyperlink r:id="rId11" w:history="1">
+        <w:r>
+          <w:rPr>
+            <w:rStyle w:val="Hyperlink"/>
+            <w:rFonts w:ascii="TimesNewRoman" w:eastAsiaTheme="minorHAnsi" w:hAnsi="TimesNewRoman" w:cs="TimesNewRoman"/>
+            <w:sz w:val="22"/>
+            <w:szCs w:val="22"/>
+            <w:lang w:eastAsia="en-US"/>
+          </w:rPr>
+          <w:t>Procedimentos de Tes</w:t>
+        </w:r>
+        <w:r>
+          <w:rPr>
+            <w:rStyle w:val="Hyperlink"/>
+            <w:rFonts w:ascii="TimesNewRoman" w:eastAsiaTheme="minorHAnsi" w:hAnsi="TimesNewRoman" w:cs="TimesNewRoman"/>
+            <w:sz w:val="22"/>
+            <w:szCs w:val="22"/>
+            <w:lang w:eastAsia="en-US"/>
+          </w:rPr>
+          <w:t>t</w:t>
+        </w:r>
+        <w:r>
+          <w:rPr>
+            <w:rStyle w:val="Hyperlink"/>
+            <w:rFonts w:ascii="TimesNewRoman" w:eastAsiaTheme="minorHAnsi" w:hAnsi="TimesNewRoman" w:cs="TimesNewRoman"/>
+            <w:sz w:val="22"/>
+            <w:szCs w:val="22"/>
+            <w:lang w:eastAsia="en-US"/>
+          </w:rPr>
+          <w:t>e.</w:t>
+        </w:r>
+      </w:hyperlink>
+    </w:p>
+    <w:p>
+      <w:pPr>
+        <w:autoSpaceDE w:val="0"/>
+        <w:autoSpaceDN w:val="0"/>
+        <w:adjustRightInd w:val="0"/>
+        <w:rPr>
+          <w:rFonts w:ascii="TimesNewRoman" w:eastAsiaTheme="minorHAnsi" w:hAnsi="TimesNewRoman" w:cs="TimesNewRoman"/>
+          <w:color w:val="000000" w:themeColor="text1"/>
+          <w:sz w:val="22"/>
+          <w:szCs w:val="22"/>
+          <w:lang w:eastAsia="en-US"/>
+        </w:rPr>
+      </w:pPr>
+      <w:r>
+        <w:rPr>
+          <w:rFonts w:ascii="TimesNewRoman" w:eastAsiaTheme="minorHAnsi" w:hAnsi="TimesNewRoman" w:cs="TimesNewRoman"/>
+          <w:color w:val="000000" w:themeColor="text1"/>
+          <w:sz w:val="22"/>
+          <w:szCs w:val="22"/>
+          <w:lang w:eastAsia="en-US"/>
+        </w:rPr>
+        <w:t xml:space="preserve">5) </w:t>
+      </w:r>
+      <w:hyperlink r:id="rId12" w:history="1">
+        <w:r>
+          <w:rPr>
+            <w:rStyle w:val="Hyperlink"/>
+            <w:rFonts w:ascii="TimesNewRoman" w:eastAsiaTheme="minorHAnsi" w:hAnsi="TimesNewRoman" w:cs="TimesNewRoman"/>
+            <w:sz w:val="22"/>
+            <w:szCs w:val="22"/>
+            <w:lang w:eastAsia="en-US"/>
+          </w:rPr>
+          <w:t>Resultados de Te</w:t>
+        </w:r>
+        <w:r>
+          <w:rPr>
+            <w:rStyle w:val="Hyperlink"/>
+            <w:rFonts w:ascii="TimesNewRoman" w:eastAsiaTheme="minorHAnsi" w:hAnsi="TimesNewRoman" w:cs="TimesNewRoman"/>
+            <w:sz w:val="22"/>
+            <w:szCs w:val="22"/>
+            <w:lang w:eastAsia="en-US"/>
+          </w:rPr>
+          <w:t>s</w:t>
+        </w:r>
+        <w:r>
+          <w:rPr>
+            <w:rStyle w:val="Hyperlink"/>
+            <w:rFonts w:ascii="TimesNewRoman" w:eastAsiaTheme="minorHAnsi" w:hAnsi="TimesNewRoman" w:cs="TimesNewRoman"/>
+            <w:sz w:val="22"/>
+            <w:szCs w:val="22"/>
+            <w:lang w:eastAsia="en-US"/>
+          </w:rPr>
+          <w:t>te.</w:t>
         </w:r>
       </w:hyperlink>
       <w:bookmarkStart w:id="58" w:name="_GoBack"/>
@@ -8259,7 +8359,7 @@
             <w:rPr>
               <w:noProof/>
             </w:rPr>
-            <w:t>8</w:t>
+            <w:t>9</w:t>
           </w:r>
           <w:r>
             <w:fldChar w:fldCharType="end"/>
@@ -9604,6 +9704,18 @@
       <w:ind w:left="800"/>
     </w:pPr>
   </w:style>
+  <w:style w:type="character" w:styleId="HiperlinkVisitado">
+    <w:name w:val="FollowedHyperlink"/>
+    <w:basedOn w:val="Fontepargpadro"/>
+    <w:uiPriority w:val="99"/>
+    <w:semiHidden/>
+    <w:unhideWhenUsed/>
+    <w:rsid w:val="00AB46C3"/>
+    <w:rPr>
+      <w:color w:val="954F72" w:themeColor="followedHyperlink"/>
+      <w:u w:val="single"/>
+    </w:rPr>
+  </w:style>
 </w:styles>
 </file>
 
@@ -9873,7 +9985,7 @@
 </file>
 
 <file path=customXml/itemProps1.xml><?xml version="1.0" encoding="utf-8"?>
-<ds:datastoreItem xmlns:ds="http://schemas.openxmlformats.org/officeDocument/2006/customXml" ds:itemID="{B42D6F1C-C627-4A0C-AD40-A4FB1F70A140}">
+<ds:datastoreItem xmlns:ds="http://schemas.openxmlformats.org/officeDocument/2006/customXml" ds:itemID="{9C11CA9B-5E70-49B1-B92E-600B7CBCF0ED}">
   <ds:schemaRefs>
     <ds:schemaRef ds:uri="http://schemas.openxmlformats.org/officeDocument/2006/bibliography"/>
   </ds:schemaRefs>

</xml_diff>